<commit_message>
fixed naamgeving van files
</commit_message>
<xml_diff>
--- a/docs/tiny_game_design_document.docx
+++ b/docs/tiny_game_design_document.docx
@@ -28,6 +28,7 @@
           <w:lang w:val="en-US"/>
         </w:rPr>
       </w:pPr>
+      <w:proofErr w:type="spellStart"/>
       <w:r>
         <w:rPr>
           <w:b/>
@@ -36,7 +37,18 @@
           <w:szCs w:val="48"/>
           <w:lang w:val="en-US"/>
         </w:rPr>
-        <w:t xml:space="preserve">Sjabloon </w:t>
+        <w:t>Sjabloon</w:t>
+      </w:r>
+      <w:proofErr w:type="spellEnd"/>
+      <w:r>
+        <w:rPr>
+          <w:b/>
+          <w:bCs/>
+          <w:sz w:val="48"/>
+          <w:szCs w:val="48"/>
+          <w:lang w:val="en-US"/>
+        </w:rPr>
+        <w:t xml:space="preserve"> </w:t>
       </w:r>
       <w:r>
         <w:rPr>
@@ -82,6 +94,7 @@
         </w:rPr>
         <w:t xml:space="preserve">tiny </w:t>
       </w:r>
+      <w:proofErr w:type="spellStart"/>
       <w:r>
         <w:rPr>
           <w:sz w:val="48"/>
@@ -96,7 +109,16 @@
           <w:szCs w:val="48"/>
           <w:lang w:val="en-US"/>
         </w:rPr>
-        <w:t xml:space="preserve">amedesign </w:t>
+        <w:t>amedesign</w:t>
+      </w:r>
+      <w:proofErr w:type="spellEnd"/>
+      <w:r>
+        <w:rPr>
+          <w:sz w:val="48"/>
+          <w:szCs w:val="48"/>
+          <w:lang w:val="en-US"/>
+        </w:rPr>
+        <w:t xml:space="preserve"> </w:t>
       </w:r>
       <w:r>
         <w:rPr>
@@ -686,12 +708,37 @@
                 <w:bCs/>
               </w:rPr>
             </w:pPr>
-            <w:r>
-              <w:rPr>
-                <w:b/>
-                <w:bCs/>
-              </w:rPr>
-              <w:t>Tower defense game prototype</w:t>
+            <w:proofErr w:type="spellStart"/>
+            <w:r>
+              <w:rPr>
+                <w:b/>
+                <w:bCs/>
+              </w:rPr>
+              <w:t>Tower</w:t>
+            </w:r>
+            <w:proofErr w:type="spellEnd"/>
+            <w:r>
+              <w:rPr>
+                <w:b/>
+                <w:bCs/>
+              </w:rPr>
+              <w:t xml:space="preserve"> </w:t>
+            </w:r>
+            <w:proofErr w:type="spellStart"/>
+            <w:r>
+              <w:rPr>
+                <w:b/>
+                <w:bCs/>
+              </w:rPr>
+              <w:t>defense</w:t>
+            </w:r>
+            <w:proofErr w:type="spellEnd"/>
+            <w:r>
+              <w:rPr>
+                <w:b/>
+                <w:bCs/>
+              </w:rPr>
+              <w:t xml:space="preserve"> game prototype</w:t>
             </w:r>
           </w:p>
         </w:tc>
@@ -880,7 +927,25 @@
                 <w:bCs/>
                 <w:lang w:val="en-US"/>
               </w:rPr>
-              <w:t>Rouge-lite tower defense where u have randomly renerated levels</w:t>
+              <w:t xml:space="preserve">Rouge-lite tower defense where u have randomly </w:t>
+            </w:r>
+            <w:proofErr w:type="spellStart"/>
+            <w:r>
+              <w:rPr>
+                <w:b/>
+                <w:bCs/>
+                <w:lang w:val="en-US"/>
+              </w:rPr>
+              <w:t>renerated</w:t>
+            </w:r>
+            <w:proofErr w:type="spellEnd"/>
+            <w:r>
+              <w:rPr>
+                <w:b/>
+                <w:bCs/>
+                <w:lang w:val="en-US"/>
+              </w:rPr>
+              <w:t xml:space="preserve"> levels</w:t>
             </w:r>
             <w:r>
               <w:rPr>
@@ -905,7 +970,25 @@
                 <w:bCs/>
                 <w:lang w:val="en-US"/>
               </w:rPr>
-              <w:t>During buy phase you can buy towers, during the placing phase you can place them and during the battle phase you cant do anything except move towers using money.</w:t>
+              <w:t xml:space="preserve">During buy phase you can buy towers, during the placing phase you can place them and during the battle phase you </w:t>
+            </w:r>
+            <w:proofErr w:type="spellStart"/>
+            <w:r>
+              <w:rPr>
+                <w:b/>
+                <w:bCs/>
+                <w:lang w:val="en-US"/>
+              </w:rPr>
+              <w:t>cant</w:t>
+            </w:r>
+            <w:proofErr w:type="spellEnd"/>
+            <w:r>
+              <w:rPr>
+                <w:b/>
+                <w:bCs/>
+                <w:lang w:val="en-US"/>
+              </w:rPr>
+              <w:t xml:space="preserve"> do anything except move towers using money.</w:t>
             </w:r>
           </w:p>
         </w:tc>
@@ -1022,6 +1105,7 @@
               <w:rPr>
                 <w:b/>
                 <w:bCs/>
+                <w:noProof/>
               </w:rPr>
               <w:drawing>
                 <wp:inline distT="0" distB="0" distL="0" distR="0" wp14:anchorId="10E96453" wp14:editId="198691BB">
@@ -1076,6 +1160,7 @@
               <w:rPr>
                 <w:b/>
                 <w:bCs/>
+                <w:noProof/>
               </w:rPr>
               <w:drawing>
                 <wp:inline distT="0" distB="0" distL="0" distR="0" wp14:anchorId="7BEBB007" wp14:editId="3186B20F">
@@ -1313,6 +1398,7 @@
                 <w:bCs/>
               </w:rPr>
             </w:pPr>
+            <w:proofErr w:type="spellStart"/>
             <w:r>
               <w:rPr>
                 <w:b/>
@@ -1321,6 +1407,7 @@
               <w:lastRenderedPageBreak/>
               <w:t>Mechanics</w:t>
             </w:r>
+            <w:proofErr w:type="spellEnd"/>
             <w:r>
               <w:rPr>
                 <w:b/>
@@ -1587,6 +1674,28 @@
                 <w:lang w:val="en-US"/>
               </w:rPr>
               <w:t xml:space="preserve">The path of the units is shown </w:t>
+            </w:r>
+          </w:p>
+          <w:p>
+            <w:pPr>
+              <w:pStyle w:val="Lijstalinea"/>
+              <w:numPr>
+                <w:ilvl w:val="0"/>
+                <w:numId w:val="6"/>
+              </w:numPr>
+              <w:rPr>
+                <w:b/>
+                <w:bCs/>
+                <w:lang w:val="en-US"/>
+              </w:rPr>
+            </w:pPr>
+            <w:r>
+              <w:rPr>
+                <w:b/>
+                <w:bCs/>
+                <w:lang w:val="en-US"/>
+              </w:rPr>
+              <w:t>Random generated maps (seeded)</w:t>
             </w:r>
           </w:p>
         </w:tc>
@@ -1739,6 +1848,7 @@
       </w:rPr>
       <w:tab/>
     </w:r>
+    <w:proofErr w:type="spellStart"/>
     <w:r>
       <w:rPr>
         <w:color w:val="000000"/>
@@ -1746,8 +1856,9 @@
         <w:szCs w:val="16"/>
         <w:lang w:val="en-US"/>
       </w:rPr>
-      <w:t xml:space="preserve">Sjabloon </w:t>
+      <w:t>Sjabloon</w:t>
     </w:r>
+    <w:proofErr w:type="spellEnd"/>
     <w:r>
       <w:rPr>
         <w:color w:val="000000"/>
@@ -1755,7 +1866,7 @@
         <w:szCs w:val="16"/>
         <w:lang w:val="en-US"/>
       </w:rPr>
-      <w:t>1</w:t>
+      <w:t xml:space="preserve"> </w:t>
     </w:r>
     <w:r>
       <w:rPr>
@@ -1764,7 +1875,7 @@
         <w:szCs w:val="16"/>
         <w:lang w:val="en-US"/>
       </w:rPr>
-      <w:t xml:space="preserve"> – </w:t>
+      <w:t>1</w:t>
     </w:r>
     <w:r>
       <w:rPr>
@@ -1773,7 +1884,7 @@
         <w:szCs w:val="16"/>
         <w:lang w:val="en-US"/>
       </w:rPr>
-      <w:t>T</w:t>
+      <w:t xml:space="preserve"> – </w:t>
     </w:r>
     <w:r>
       <w:rPr>
@@ -1782,7 +1893,7 @@
         <w:szCs w:val="16"/>
         <w:lang w:val="en-US"/>
       </w:rPr>
-      <w:t>GDD (</w:t>
+      <w:t>T</w:t>
     </w:r>
     <w:r>
       <w:rPr>
@@ -1791,7 +1902,7 @@
         <w:szCs w:val="16"/>
         <w:lang w:val="en-US"/>
       </w:rPr>
-      <w:t xml:space="preserve">tiny </w:t>
+      <w:t>GDD (</w:t>
     </w:r>
     <w:r>
       <w:rPr>
@@ -1800,7 +1911,27 @@
         <w:szCs w:val="16"/>
         <w:lang w:val="en-US"/>
       </w:rPr>
-      <w:t>gamedesign document)</w:t>
+      <w:t xml:space="preserve">tiny </w:t>
+    </w:r>
+    <w:proofErr w:type="spellStart"/>
+    <w:r>
+      <w:rPr>
+        <w:color w:val="000000"/>
+        <w:sz w:val="16"/>
+        <w:szCs w:val="16"/>
+        <w:lang w:val="en-US"/>
+      </w:rPr>
+      <w:t>gamedesign</w:t>
+    </w:r>
+    <w:proofErr w:type="spellEnd"/>
+    <w:r>
+      <w:rPr>
+        <w:color w:val="000000"/>
+        <w:sz w:val="16"/>
+        <w:szCs w:val="16"/>
+        <w:lang w:val="en-US"/>
+      </w:rPr>
+      <w:t xml:space="preserve"> document)</w:t>
     </w:r>
     <w:r>
       <w:rPr>
@@ -3131,6 +3262,7 @@
   <w:style w:type="character" w:default="1" w:styleId="Standaardalinea-lettertype">
     <w:name w:val="Default Paragraph Font"/>
     <w:uiPriority w:val="1"/>
+    <w:semiHidden/>
     <w:unhideWhenUsed/>
   </w:style>
   <w:style w:type="table" w:default="1" w:styleId="Standaardtabel">
@@ -3750,10 +3882,6 @@
 </file>
 
 <file path=customXml/item1.xml><?xml version="1.0" encoding="utf-8"?>
-<b:Sources xmlns:b="http://schemas.openxmlformats.org/officeDocument/2006/bibliography" xmlns="http://schemas.openxmlformats.org/officeDocument/2006/bibliography" SelectedStyle="\APASixthEditionOfficeOnline.xsl" StyleName="APA" Version="6"/>
-</file>
-
-<file path=customXml/item2.xml><?xml version="1.0" encoding="utf-8"?>
 <?mso-contentType ?>
 <FormTemplates xmlns="http://schemas.microsoft.com/sharepoint/v3/contenttype/forms">
   <Display>DocumentLibraryForm</Display>
@@ -3762,19 +3890,11 @@
 </FormTemplates>
 </file>
 
-<file path=customXml/item3.xml><?xml version="1.0" encoding="utf-8"?>
-<p:properties xmlns:p="http://schemas.microsoft.com/office/2006/metadata/properties" xmlns:xsi="http://www.w3.org/2001/XMLSchema-instance" xmlns:pc="http://schemas.microsoft.com/office/infopath/2007/PartnerControls">
-  <documentManagement>
-    <TaxCatchAll xmlns="a525567b-649d-460c-8e8e-4b8ff2198859" xsi:nil="true"/>
-    <lcf76f155ced4ddcb4097134ff3c332f xmlns="d6efa0f9-dae8-495f-a801-1a676c3280d6">
-      <Terms xmlns="http://schemas.microsoft.com/office/infopath/2007/PartnerControls"/>
-    </lcf76f155ced4ddcb4097134ff3c332f>
-    <ReferenceId xmlns="d6efa0f9-dae8-495f-a801-1a676c3280d6" xsi:nil="true"/>
-  </documentManagement>
-</p:properties>
+<file path=customXml/item2.xml><?xml version="1.0" encoding="utf-8"?>
+<b:Sources xmlns:b="http://schemas.openxmlformats.org/officeDocument/2006/bibliography" xmlns="http://schemas.openxmlformats.org/officeDocument/2006/bibliography" SelectedStyle="\APASixthEditionOfficeOnline.xsl" StyleName="APA" Version="6"/>
 </file>
 
-<file path=customXml/item4.xml><?xml version="1.0" encoding="utf-8"?>
+<file path=customXml/item3.xml><?xml version="1.0" encoding="utf-8"?>
 <ct:contentTypeSchema xmlns:ct="http://schemas.microsoft.com/office/2006/metadata/contentType" xmlns:ma="http://schemas.microsoft.com/office/2006/metadata/properties/metaAttributes" ct:_="" ma:_="" ma:contentTypeName="Document" ma:contentTypeID="0x010100665464867BBD6147A31646DF0461D184" ma:contentTypeVersion="12" ma:contentTypeDescription="Een nieuw document maken." ma:contentTypeScope="" ma:versionID="fb14baebca41b563e1502066157e2f79">
   <xsd:schema xmlns:xsd="http://www.w3.org/2001/XMLSchema" xmlns:xs="http://www.w3.org/2001/XMLSchema" xmlns:p="http://schemas.microsoft.com/office/2006/metadata/properties" xmlns:ns2="d6efa0f9-dae8-495f-a801-1a676c3280d6" xmlns:ns3="a525567b-649d-460c-8e8e-4b8ff2198859" targetNamespace="http://schemas.microsoft.com/office/2006/metadata/properties" ma:root="true" ma:fieldsID="b7c9fe1bf5062ab4e996756ff7dfce89" ns2:_="" ns3:_="">
     <xsd:import namespace="d6efa0f9-dae8-495f-a801-1a676c3280d6"/>
@@ -3975,7 +4095,27 @@
 </ct:contentTypeSchema>
 </file>
 
+<file path=customXml/item4.xml><?xml version="1.0" encoding="utf-8"?>
+<p:properties xmlns:p="http://schemas.microsoft.com/office/2006/metadata/properties" xmlns:xsi="http://www.w3.org/2001/XMLSchema-instance" xmlns:pc="http://schemas.microsoft.com/office/infopath/2007/PartnerControls">
+  <documentManagement>
+    <TaxCatchAll xmlns="a525567b-649d-460c-8e8e-4b8ff2198859" xsi:nil="true"/>
+    <lcf76f155ced4ddcb4097134ff3c332f xmlns="d6efa0f9-dae8-495f-a801-1a676c3280d6">
+      <Terms xmlns="http://schemas.microsoft.com/office/infopath/2007/PartnerControls"/>
+    </lcf76f155ced4ddcb4097134ff3c332f>
+    <ReferenceId xmlns="d6efa0f9-dae8-495f-a801-1a676c3280d6" xsi:nil="true"/>
+  </documentManagement>
+</p:properties>
+</file>
+
 <file path=customXml/itemProps1.xml><?xml version="1.0" encoding="utf-8"?>
+<ds:datastoreItem xmlns:ds="http://schemas.openxmlformats.org/officeDocument/2006/customXml" ds:itemID="{0A4EF1CA-211F-4D3B-A3A7-59A30722EE61}">
+  <ds:schemaRefs>
+    <ds:schemaRef ds:uri="http://schemas.microsoft.com/sharepoint/v3/contenttype/forms"/>
+  </ds:schemaRefs>
+</ds:datastoreItem>
+</file>
+
+<file path=customXml/itemProps2.xml><?xml version="1.0" encoding="utf-8"?>
 <ds:datastoreItem xmlns:ds="http://schemas.openxmlformats.org/officeDocument/2006/customXml" ds:itemID="{8162CAD7-841C-4740-BB05-9434E13DB1CA}">
   <ds:schemaRefs>
     <ds:schemaRef ds:uri="http://schemas.openxmlformats.org/officeDocument/2006/bibliography"/>
@@ -3983,26 +4123,7 @@
 </ds:datastoreItem>
 </file>
 
-<file path=customXml/itemProps2.xml><?xml version="1.0" encoding="utf-8"?>
-<ds:datastoreItem xmlns:ds="http://schemas.openxmlformats.org/officeDocument/2006/customXml" ds:itemID="{0A4EF1CA-211F-4D3B-A3A7-59A30722EE61}">
-  <ds:schemaRefs>
-    <ds:schemaRef ds:uri="http://schemas.microsoft.com/sharepoint/v3/contenttype/forms"/>
-  </ds:schemaRefs>
-</ds:datastoreItem>
-</file>
-
 <file path=customXml/itemProps3.xml><?xml version="1.0" encoding="utf-8"?>
-<ds:datastoreItem xmlns:ds="http://schemas.openxmlformats.org/officeDocument/2006/customXml" ds:itemID="{91F92A0A-AACE-43E5-89F9-369DFE81A653}">
-  <ds:schemaRefs>
-    <ds:schemaRef ds:uri="http://schemas.microsoft.com/office/2006/metadata/properties"/>
-    <ds:schemaRef ds:uri="http://schemas.microsoft.com/office/infopath/2007/PartnerControls"/>
-    <ds:schemaRef ds:uri="a525567b-649d-460c-8e8e-4b8ff2198859"/>
-    <ds:schemaRef ds:uri="d6efa0f9-dae8-495f-a801-1a676c3280d6"/>
-  </ds:schemaRefs>
-</ds:datastoreItem>
-</file>
-
-<file path=customXml/itemProps4.xml><?xml version="1.0" encoding="utf-8"?>
 <ds:datastoreItem xmlns:ds="http://schemas.openxmlformats.org/officeDocument/2006/customXml" ds:itemID="{7D4AE7E9-120C-4E86-BD4D-2F997BADDFF5}">
   <ds:schemaRefs>
     <ds:schemaRef ds:uri="http://schemas.microsoft.com/office/2006/metadata/contentType"/>
@@ -4019,4 +4140,15 @@
     <ds:schemaRef ds:uri="http://schemas.microsoft.com/internal/obd"/>
   </ds:schemaRefs>
 </ds:datastoreItem>
+</file>
+
+<file path=customXml/itemProps4.xml><?xml version="1.0" encoding="utf-8"?>
+<ds:datastoreItem xmlns:ds="http://schemas.openxmlformats.org/officeDocument/2006/customXml" ds:itemID="{91F92A0A-AACE-43E5-89F9-369DFE81A653}">
+  <ds:schemaRefs>
+    <ds:schemaRef ds:uri="http://schemas.microsoft.com/office/2006/metadata/properties"/>
+    <ds:schemaRef ds:uri="http://schemas.microsoft.com/office/infopath/2007/PartnerControls"/>
+    <ds:schemaRef ds:uri="a525567b-649d-460c-8e8e-4b8ff2198859"/>
+    <ds:schemaRef ds:uri="d6efa0f9-dae8-495f-a801-1a676c3280d6"/>
+  </ds:schemaRefs>
+</ds:datastoreItem>
 </file>
</xml_diff>

<commit_message>
updated incorrect game design document information
due to a mistake the game design document was overwritten with an older version.
</commit_message>
<xml_diff>
--- a/docs/tiny_game_design_document.docx
+++ b/docs/tiny_game_design_document.docx
@@ -578,7 +578,7 @@
     </w:p>
     <w:p>
       <w:pPr>
-        <w:pStyle w:val="Kop1"/>
+        <w:pStyle w:val="Heading1"/>
       </w:pPr>
       <w:bookmarkStart w:id="0" w:name="_Toc164783169"/>
       <w:r>
@@ -660,7 +660,7 @@
     </w:p>
     <w:tbl>
       <w:tblPr>
-        <w:tblStyle w:val="Tabelrasterlicht"/>
+        <w:tblStyle w:val="TableGridLight"/>
         <w:tblW w:w="0" w:type="auto"/>
         <w:tblLook w:val="04A0" w:firstRow="1" w:lastRow="0" w:firstColumn="1" w:lastColumn="0" w:noHBand="0" w:noVBand="1"/>
       </w:tblPr>
@@ -797,7 +797,15 @@
                 <w:bCs/>
                 <w:lang w:val="en-US"/>
               </w:rPr>
-              <w:t>Colorful, happy, cubic, low p</w:t>
+              <w:t xml:space="preserve">Micro-game, Data-visualization, </w:t>
+            </w:r>
+            <w:r>
+              <w:rPr>
+                <w:b/>
+                <w:bCs/>
+                <w:lang w:val="en-US"/>
+              </w:rPr>
+              <w:t>Colorful, cubic, low p</w:t>
             </w:r>
             <w:r>
               <w:rPr>
@@ -864,15 +872,7 @@
                 <w:bCs/>
                 <w:lang w:val="en-US"/>
               </w:rPr>
-              <w:t xml:space="preserve">N\A </w:t>
-            </w:r>
-            <w:r>
-              <w:rPr>
-                <w:b/>
-                <w:bCs/>
-                <w:lang w:val="en-US"/>
-              </w:rPr>
-              <w:t>(mild cartoon violence)  (ages 9+) (young adults difficulty)</w:t>
+              <w:t>Target group is individuals between the ages of 18-44, targeting men, but with a style matching a more gender-neutral tone.</w:t>
             </w:r>
           </w:p>
         </w:tc>
@@ -927,33 +927,119 @@
                 <w:bCs/>
                 <w:lang w:val="en-US"/>
               </w:rPr>
-              <w:t xml:space="preserve">Rouge-lite tower defense where u have randomly </w:t>
-            </w:r>
-            <w:proofErr w:type="spellStart"/>
-            <w:r>
-              <w:rPr>
-                <w:b/>
-                <w:bCs/>
-                <w:lang w:val="en-US"/>
-              </w:rPr>
-              <w:t>renerated</w:t>
-            </w:r>
-            <w:proofErr w:type="spellEnd"/>
-            <w:r>
-              <w:rPr>
-                <w:b/>
-                <w:bCs/>
-                <w:lang w:val="en-US"/>
-              </w:rPr>
-              <w:t xml:space="preserve"> levels</w:t>
-            </w:r>
-            <w:r>
-              <w:rPr>
-                <w:b/>
-                <w:bCs/>
-                <w:lang w:val="en-US"/>
-              </w:rPr>
-              <w:t xml:space="preserve">, every new level your money gets reset to a set amount for that level, levels are infinite using a seed based system. </w:t>
+              <w:t>The game is a t</w:t>
+            </w:r>
+            <w:r>
+              <w:rPr>
+                <w:b/>
+                <w:bCs/>
+                <w:lang w:val="en-US"/>
+              </w:rPr>
+              <w:t xml:space="preserve">ower defense where </w:t>
+            </w:r>
+            <w:r>
+              <w:rPr>
+                <w:b/>
+                <w:bCs/>
+                <w:lang w:val="en-US"/>
+              </w:rPr>
+              <w:t>you</w:t>
+            </w:r>
+            <w:r>
+              <w:rPr>
+                <w:b/>
+                <w:bCs/>
+                <w:lang w:val="en-US"/>
+              </w:rPr>
+              <w:t xml:space="preserve"> </w:t>
+            </w:r>
+            <w:r>
+              <w:rPr>
+                <w:b/>
+                <w:bCs/>
+                <w:lang w:val="en-US"/>
+              </w:rPr>
+              <w:t xml:space="preserve">defend yourself </w:t>
+            </w:r>
+            <w:r>
+              <w:rPr>
+                <w:b/>
+                <w:bCs/>
+                <w:lang w:val="en-US"/>
+              </w:rPr>
+              <w:t xml:space="preserve">with towers </w:t>
+            </w:r>
+            <w:r>
+              <w:rPr>
+                <w:b/>
+                <w:bCs/>
+                <w:lang w:val="en-US"/>
+              </w:rPr>
+              <w:t xml:space="preserve">within </w:t>
+            </w:r>
+            <w:r>
+              <w:rPr>
+                <w:b/>
+                <w:bCs/>
+                <w:lang w:val="en-US"/>
+              </w:rPr>
+              <w:t xml:space="preserve">randomly </w:t>
+            </w:r>
+            <w:r>
+              <w:rPr>
+                <w:b/>
+                <w:bCs/>
+                <w:lang w:val="en-US"/>
+              </w:rPr>
+              <w:t>generated</w:t>
+            </w:r>
+            <w:r>
+              <w:rPr>
+                <w:b/>
+                <w:bCs/>
+                <w:lang w:val="en-US"/>
+              </w:rPr>
+              <w:t xml:space="preserve"> </w:t>
+            </w:r>
+            <w:r>
+              <w:rPr>
+                <w:b/>
+                <w:bCs/>
+                <w:lang w:val="en-US"/>
+              </w:rPr>
+              <w:t>(seed-based)</w:t>
+            </w:r>
+            <w:r>
+              <w:rPr>
+                <w:b/>
+                <w:bCs/>
+                <w:lang w:val="en-US"/>
+              </w:rPr>
+              <w:t xml:space="preserve"> level</w:t>
+            </w:r>
+            <w:r>
+              <w:rPr>
+                <w:b/>
+                <w:bCs/>
+                <w:lang w:val="en-US"/>
+              </w:rPr>
+              <w:t>s</w:t>
+            </w:r>
+            <w:r>
+              <w:rPr>
+                <w:b/>
+                <w:bCs/>
+                <w:lang w:val="en-US"/>
+              </w:rPr>
+              <w:t>.</w:t>
+            </w:r>
+            <w:r>
+              <w:rPr>
+                <w:b/>
+                <w:bCs/>
+                <w:lang w:val="en-US"/>
+              </w:rPr>
+              <w:t xml:space="preserve"> </w:t>
             </w:r>
           </w:p>
           <w:p>
@@ -970,25 +1056,152 @@
                 <w:bCs/>
                 <w:lang w:val="en-US"/>
               </w:rPr>
-              <w:t xml:space="preserve">During buy phase you can buy towers, during the placing phase you can place them and during the battle phase you </w:t>
-            </w:r>
-            <w:proofErr w:type="spellStart"/>
-            <w:r>
-              <w:rPr>
-                <w:b/>
-                <w:bCs/>
-                <w:lang w:val="en-US"/>
-              </w:rPr>
-              <w:t>cant</w:t>
-            </w:r>
-            <w:proofErr w:type="spellEnd"/>
-            <w:r>
-              <w:rPr>
-                <w:b/>
-                <w:bCs/>
-                <w:lang w:val="en-US"/>
-              </w:rPr>
-              <w:t xml:space="preserve"> do anything except move towers using money.</w:t>
+              <w:t>E</w:t>
+            </w:r>
+            <w:r>
+              <w:rPr>
+                <w:b/>
+                <w:bCs/>
+                <w:lang w:val="en-US"/>
+              </w:rPr>
+              <w:t>very new level your money gets reset</w:t>
+            </w:r>
+            <w:r>
+              <w:rPr>
+                <w:b/>
+                <w:bCs/>
+                <w:lang w:val="en-US"/>
+              </w:rPr>
+              <w:t xml:space="preserve"> to a set amount, but the amount of money you earn within that level increases</w:t>
+            </w:r>
+            <w:r>
+              <w:rPr>
+                <w:b/>
+                <w:bCs/>
+                <w:lang w:val="en-US"/>
+              </w:rPr>
+              <w:t xml:space="preserve"> for every level</w:t>
+            </w:r>
+            <w:r>
+              <w:rPr>
+                <w:b/>
+                <w:bCs/>
+                <w:lang w:val="en-US"/>
+              </w:rPr>
+              <w:t>.</w:t>
+            </w:r>
+          </w:p>
+          <w:p>
+            <w:pPr>
+              <w:rPr>
+                <w:b/>
+                <w:bCs/>
+                <w:lang w:val="en-US"/>
+              </w:rPr>
+            </w:pPr>
+            <w:r>
+              <w:rPr>
+                <w:b/>
+                <w:bCs/>
+                <w:lang w:val="en-US"/>
+              </w:rPr>
+              <w:t xml:space="preserve">During </w:t>
+            </w:r>
+            <w:r>
+              <w:rPr>
+                <w:b/>
+                <w:bCs/>
+                <w:lang w:val="en-US"/>
+              </w:rPr>
+              <w:t xml:space="preserve">the </w:t>
+            </w:r>
+            <w:r>
+              <w:rPr>
+                <w:b/>
+                <w:bCs/>
+                <w:lang w:val="en-US"/>
+              </w:rPr>
+              <w:t>buy</w:t>
+            </w:r>
+            <w:r>
+              <w:rPr>
+                <w:b/>
+                <w:bCs/>
+                <w:lang w:val="en-US"/>
+              </w:rPr>
+              <w:t>ing and placing</w:t>
+            </w:r>
+            <w:r>
+              <w:rPr>
+                <w:b/>
+                <w:bCs/>
+                <w:lang w:val="en-US"/>
+              </w:rPr>
+              <w:t xml:space="preserve"> phas</w:t>
+            </w:r>
+            <w:r>
+              <w:rPr>
+                <w:b/>
+                <w:bCs/>
+                <w:lang w:val="en-US"/>
+              </w:rPr>
+              <w:t>e</w:t>
+            </w:r>
+            <w:r>
+              <w:rPr>
+                <w:b/>
+                <w:bCs/>
+                <w:lang w:val="en-US"/>
+              </w:rPr>
+              <w:t xml:space="preserve"> you can buy</w:t>
+            </w:r>
+            <w:r>
+              <w:rPr>
+                <w:b/>
+                <w:bCs/>
+                <w:lang w:val="en-US"/>
+              </w:rPr>
+              <w:t xml:space="preserve"> and place the</w:t>
+            </w:r>
+            <w:r>
+              <w:rPr>
+                <w:b/>
+                <w:bCs/>
+                <w:lang w:val="en-US"/>
+              </w:rPr>
+              <w:t xml:space="preserve"> towers</w:t>
+            </w:r>
+            <w:r>
+              <w:rPr>
+                <w:b/>
+                <w:bCs/>
+                <w:lang w:val="en-US"/>
+              </w:rPr>
+              <w:t xml:space="preserve"> to defend yourself wit</w:t>
+            </w:r>
+            <w:r>
+              <w:rPr>
+                <w:b/>
+                <w:bCs/>
+                <w:lang w:val="en-US"/>
+              </w:rPr>
+              <w:t>h, and</w:t>
+            </w:r>
+            <w:r>
+              <w:rPr>
+                <w:b/>
+                <w:bCs/>
+                <w:lang w:val="en-US"/>
+              </w:rPr>
+              <w:t xml:space="preserve"> during the battle phase </w:t>
+            </w:r>
+            <w:r>
+              <w:rPr>
+                <w:b/>
+                <w:bCs/>
+                <w:lang w:val="en-US"/>
+              </w:rPr>
+              <w:t>you can upgrade towers by pressing on them.</w:t>
             </w:r>
           </w:p>
         </w:tc>
@@ -1043,15 +1256,7 @@
                 <w:bCs/>
                 <w:lang w:val="en-US"/>
               </w:rPr>
-              <w:t>Survive for as long a</w:t>
-            </w:r>
-            <w:r>
-              <w:rPr>
-                <w:b/>
-                <w:bCs/>
-                <w:lang w:val="en-US"/>
-              </w:rPr>
-              <w:t>s possible getting currency for future upgrades</w:t>
+              <w:t>Beat the level in the least amount of tries and using as little money as possible, all while trying to survive.</w:t>
             </w:r>
           </w:p>
         </w:tc>
@@ -1099,6 +1304,7 @@
               <w:rPr>
                 <w:b/>
                 <w:bCs/>
+                <w:noProof/>
               </w:rPr>
             </w:pPr>
             <w:r>
@@ -1108,9 +1314,17 @@
                 <w:noProof/>
               </w:rPr>
               <w:drawing>
-                <wp:inline distT="0" distB="0" distL="0" distR="0" wp14:anchorId="10E96453" wp14:editId="198691BB">
-                  <wp:extent cx="2460978" cy="1384300"/>
-                  <wp:effectExtent l="0" t="0" r="0" b="6350"/>
+                <wp:anchor distT="0" distB="0" distL="114300" distR="114300" simplePos="0" relativeHeight="251664384" behindDoc="0" locked="0" layoutInCell="1" allowOverlap="1" wp14:anchorId="10E96453" wp14:editId="1F96344C">
+                  <wp:simplePos x="0" y="0"/>
+                  <wp:positionH relativeFrom="column">
+                    <wp:posOffset>17145</wp:posOffset>
+                  </wp:positionH>
+                  <wp:positionV relativeFrom="paragraph">
+                    <wp:posOffset>406400</wp:posOffset>
+                  </wp:positionV>
+                  <wp:extent cx="1955800" cy="1099820"/>
+                  <wp:effectExtent l="0" t="0" r="6350" b="5080"/>
+                  <wp:wrapSquare wrapText="bothSides"/>
                   <wp:docPr id="257925262" name="Afbeelding 2"/>
                   <wp:cNvGraphicFramePr>
                     <a:graphicFrameLocks xmlns:a="http://schemas.openxmlformats.org/drawingml/2006/main" noChangeAspect="1"/>
@@ -1140,7 +1354,163 @@
                         <pic:spPr bwMode="auto">
                           <a:xfrm>
                             <a:off x="0" y="0"/>
-                            <a:ext cx="2470772" cy="1389809"/>
+                            <a:ext cx="1955800" cy="1099820"/>
+                          </a:xfrm>
+                          <a:prstGeom prst="rect">
+                            <a:avLst/>
+                          </a:prstGeom>
+                          <a:noFill/>
+                          <a:ln>
+                            <a:noFill/>
+                          </a:ln>
+                        </pic:spPr>
+                      </pic:pic>
+                    </a:graphicData>
+                  </a:graphic>
+                </wp:anchor>
+              </w:drawing>
+            </w:r>
+            <w:r>
+              <w:rPr>
+                <w:noProof/>
+              </w:rPr>
+              <w:drawing>
+                <wp:anchor distT="0" distB="0" distL="114300" distR="114300" simplePos="0" relativeHeight="251665408" behindDoc="0" locked="0" layoutInCell="1" allowOverlap="1" wp14:anchorId="25E2227E" wp14:editId="25208FE4">
+                  <wp:simplePos x="0" y="0"/>
+                  <wp:positionH relativeFrom="column">
+                    <wp:posOffset>2084402</wp:posOffset>
+                  </wp:positionH>
+                  <wp:positionV relativeFrom="paragraph">
+                    <wp:posOffset>394749</wp:posOffset>
+                  </wp:positionV>
+                  <wp:extent cx="1972945" cy="1104900"/>
+                  <wp:effectExtent l="0" t="0" r="8255" b="0"/>
+                  <wp:wrapSquare wrapText="bothSides"/>
+                  <wp:docPr id="683202858" name="Afbeelding 5" descr="The Cube World beta is underway, but you probably can't get in"/>
+                  <wp:cNvGraphicFramePr>
+                    <a:graphicFrameLocks xmlns:a="http://schemas.openxmlformats.org/drawingml/2006/main" noChangeAspect="1"/>
+                  </wp:cNvGraphicFramePr>
+                  <a:graphic xmlns:a="http://schemas.openxmlformats.org/drawingml/2006/main">
+                    <a:graphicData uri="http://schemas.openxmlformats.org/drawingml/2006/picture">
+                      <pic:pic xmlns:pic="http://schemas.openxmlformats.org/drawingml/2006/picture">
+                        <pic:nvPicPr>
+                          <pic:cNvPr id="0" name="Picture 15" descr="The Cube World beta is underway, but you probably can't get in"/>
+                          <pic:cNvPicPr>
+                            <a:picLocks noChangeAspect="1" noChangeArrowheads="1"/>
+                          </pic:cNvPicPr>
+                        </pic:nvPicPr>
+                        <pic:blipFill>
+                          <a:blip r:embed="rId13">
+                            <a:extLst>
+                              <a:ext uri="{28A0092B-C50C-407E-A947-70E740481C1C}">
+                                <a14:useLocalDpi xmlns:a14="http://schemas.microsoft.com/office/drawing/2010/main" val="0"/>
+                              </a:ext>
+                            </a:extLst>
+                          </a:blip>
+                          <a:srcRect/>
+                          <a:stretch>
+                            <a:fillRect/>
+                          </a:stretch>
+                        </pic:blipFill>
+                        <pic:spPr bwMode="auto">
+                          <a:xfrm>
+                            <a:off x="0" y="0"/>
+                            <a:ext cx="1972945" cy="1104900"/>
+                          </a:xfrm>
+                          <a:prstGeom prst="rect">
+                            <a:avLst/>
+                          </a:prstGeom>
+                          <a:noFill/>
+                          <a:ln>
+                            <a:noFill/>
+                          </a:ln>
+                        </pic:spPr>
+                      </pic:pic>
+                    </a:graphicData>
+                  </a:graphic>
+                </wp:anchor>
+              </w:drawing>
+            </w:r>
+            <w:r>
+              <w:rPr>
+                <w:b/>
+                <w:bCs/>
+                <w:noProof/>
+              </w:rPr>
+              <w:t>Level design, first t</w:t>
+            </w:r>
+            <w:r>
+              <w:rPr>
+                <w:b/>
+                <w:bCs/>
+                <w:noProof/>
+              </w:rPr>
+              <w:t>wo</w:t>
+            </w:r>
+            <w:r>
+              <w:rPr>
+                <w:b/>
+                <w:bCs/>
+                <w:noProof/>
+              </w:rPr>
+              <w:t xml:space="preserve"> images are the style we are going for, the third image is how we want to structure our levels.</w:t>
+            </w:r>
+          </w:p>
+          <w:p>
+            <w:pPr>
+              <w:rPr>
+                <w:b/>
+                <w:bCs/>
+              </w:rPr>
+            </w:pPr>
+          </w:p>
+          <w:p>
+            <w:pPr>
+              <w:rPr>
+                <w:b/>
+                <w:bCs/>
+              </w:rPr>
+            </w:pPr>
+            <w:r>
+              <w:rPr>
+                <w:b/>
+                <w:bCs/>
+                <w:noProof/>
+              </w:rPr>
+              <w:drawing>
+                <wp:inline distT="0" distB="0" distL="0" distR="0" wp14:anchorId="6F1FAAB2" wp14:editId="7D433A13">
+                  <wp:extent cx="1695450" cy="1271588"/>
+                  <wp:effectExtent l="0" t="0" r="0" b="5080"/>
+                  <wp:docPr id="310625427" name="Afbeelding 4"/>
+                  <wp:cNvGraphicFramePr>
+                    <a:graphicFrameLocks xmlns:a="http://schemas.openxmlformats.org/drawingml/2006/main" noChangeAspect="1"/>
+                  </wp:cNvGraphicFramePr>
+                  <a:graphic xmlns:a="http://schemas.openxmlformats.org/drawingml/2006/main">
+                    <a:graphicData uri="http://schemas.openxmlformats.org/drawingml/2006/picture">
+                      <pic:pic xmlns:pic="http://schemas.openxmlformats.org/drawingml/2006/picture">
+                        <pic:nvPicPr>
+                          <pic:cNvPr id="0" name="Picture 13"/>
+                          <pic:cNvPicPr>
+                            <a:picLocks noChangeAspect="1" noChangeArrowheads="1"/>
+                          </pic:cNvPicPr>
+                        </pic:nvPicPr>
+                        <pic:blipFill>
+                          <a:blip r:embed="rId14" cstate="print">
+                            <a:extLst>
+                              <a:ext uri="{28A0092B-C50C-407E-A947-70E740481C1C}">
+                                <a14:useLocalDpi xmlns:a14="http://schemas.microsoft.com/office/drawing/2010/main" val="0"/>
+                              </a:ext>
+                            </a:extLst>
+                          </a:blip>
+                          <a:srcRect/>
+                          <a:stretch>
+                            <a:fillRect/>
+                          </a:stretch>
+                        </pic:blipFill>
+                        <pic:spPr bwMode="auto">
+                          <a:xfrm>
+                            <a:off x="0" y="0"/>
+                            <a:ext cx="1695450" cy="1271588"/>
                           </a:xfrm>
                           <a:prstGeom prst="rect">
                             <a:avLst/>
@@ -1156,17 +1526,39 @@
                 </wp:inline>
               </w:drawing>
             </w:r>
-            <w:r>
-              <w:rPr>
-                <w:b/>
-                <w:bCs/>
+          </w:p>
+          <w:p>
+            <w:pPr>
+              <w:rPr>
+                <w:b/>
+                <w:bCs/>
+              </w:rPr>
+            </w:pPr>
+          </w:p>
+          <w:p>
+            <w:pPr>
+              <w:rPr>
+                <w:b/>
+                <w:bCs/>
+              </w:rPr>
+            </w:pPr>
+            <w:r>
+              <w:rPr>
                 <w:noProof/>
               </w:rPr>
               <w:drawing>
-                <wp:inline distT="0" distB="0" distL="0" distR="0" wp14:anchorId="7BEBB007" wp14:editId="3186B20F">
-                  <wp:extent cx="1860550" cy="1395413"/>
+                <wp:anchor distT="0" distB="0" distL="114300" distR="114300" simplePos="0" relativeHeight="251668480" behindDoc="0" locked="0" layoutInCell="1" allowOverlap="1" wp14:anchorId="502D1050" wp14:editId="5F8A5711">
+                  <wp:simplePos x="0" y="0"/>
+                  <wp:positionH relativeFrom="column">
+                    <wp:posOffset>2315210</wp:posOffset>
+                  </wp:positionH>
+                  <wp:positionV relativeFrom="paragraph">
+                    <wp:posOffset>180340</wp:posOffset>
+                  </wp:positionV>
+                  <wp:extent cx="1936750" cy="1221105"/>
                   <wp:effectExtent l="0" t="0" r="6350" b="0"/>
-                  <wp:docPr id="310625427" name="Afbeelding 4"/>
+                  <wp:wrapSquare wrapText="bothSides"/>
+                  <wp:docPr id="151386240" name="Picture 2"/>
                   <wp:cNvGraphicFramePr>
                     <a:graphicFrameLocks xmlns:a="http://schemas.openxmlformats.org/drawingml/2006/main" noChangeAspect="1"/>
                   </wp:cNvGraphicFramePr>
@@ -1174,13 +1566,13 @@
                     <a:graphicData uri="http://schemas.openxmlformats.org/drawingml/2006/picture">
                       <pic:pic xmlns:pic="http://schemas.openxmlformats.org/drawingml/2006/picture">
                         <pic:nvPicPr>
-                          <pic:cNvPr id="0" name="Picture 13"/>
+                          <pic:cNvPr id="0" name="Picture 3"/>
                           <pic:cNvPicPr>
                             <a:picLocks noChangeAspect="1" noChangeArrowheads="1"/>
                           </pic:cNvPicPr>
                         </pic:nvPicPr>
                         <pic:blipFill>
-                          <a:blip r:embed="rId13" cstate="print">
+                          <a:blip r:embed="rId15">
                             <a:extLst>
                               <a:ext uri="{28A0092B-C50C-407E-A947-70E740481C1C}">
                                 <a14:useLocalDpi xmlns:a14="http://schemas.microsoft.com/office/drawing/2010/main" val="0"/>
@@ -1195,7 +1587,7 @@
                         <pic:spPr bwMode="auto">
                           <a:xfrm>
                             <a:off x="0" y="0"/>
-                            <a:ext cx="1876999" cy="1407750"/>
+                            <a:ext cx="1936750" cy="1221105"/>
                           </a:xfrm>
                           <a:prstGeom prst="rect">
                             <a:avLst/>
@@ -1208,34 +1600,32 @@
                       </pic:pic>
                     </a:graphicData>
                   </a:graphic>
-                </wp:inline>
+                  <wp14:sizeRelH relativeFrom="margin">
+                    <wp14:pctWidth>0</wp14:pctWidth>
+                  </wp14:sizeRelH>
+                  <wp14:sizeRelV relativeFrom="margin">
+                    <wp14:pctHeight>0</wp14:pctHeight>
+                  </wp14:sizeRelV>
+                </wp:anchor>
               </w:drawing>
             </w:r>
-          </w:p>
-          <w:p>
-            <w:pPr>
-              <w:rPr>
-                <w:b/>
-                <w:bCs/>
-              </w:rPr>
-            </w:pPr>
-          </w:p>
-          <w:p>
-            <w:pPr>
-              <w:rPr>
-                <w:b/>
-                <w:bCs/>
-              </w:rPr>
-            </w:pPr>
             <w:r>
               <w:rPr>
                 <w:noProof/>
               </w:rPr>
               <w:drawing>
-                <wp:inline distT="0" distB="0" distL="0" distR="0" wp14:anchorId="23A071BB" wp14:editId="24483CF4">
-                  <wp:extent cx="2247900" cy="1258824"/>
-                  <wp:effectExtent l="0" t="0" r="0" b="0"/>
-                  <wp:docPr id="683202858" name="Afbeelding 5" descr="The Cube World beta is underway, but you probably can't get in"/>
+                <wp:anchor distT="0" distB="0" distL="114300" distR="114300" simplePos="0" relativeHeight="251667456" behindDoc="0" locked="0" layoutInCell="1" allowOverlap="1" wp14:anchorId="0AFCABCA" wp14:editId="1FCDA000">
+                  <wp:simplePos x="0" y="0"/>
+                  <wp:positionH relativeFrom="column">
+                    <wp:posOffset>17145</wp:posOffset>
+                  </wp:positionH>
+                  <wp:positionV relativeFrom="paragraph">
+                    <wp:posOffset>196215</wp:posOffset>
+                  </wp:positionV>
+                  <wp:extent cx="2227580" cy="1220470"/>
+                  <wp:effectExtent l="0" t="0" r="1270" b="0"/>
+                  <wp:wrapSquare wrapText="bothSides"/>
+                  <wp:docPr id="1659519919" name="Picture 1"/>
                   <wp:cNvGraphicFramePr>
                     <a:graphicFrameLocks xmlns:a="http://schemas.openxmlformats.org/drawingml/2006/main" noChangeAspect="1"/>
                   </wp:cNvGraphicFramePr>
@@ -1243,13 +1633,13 @@
                     <a:graphicData uri="http://schemas.openxmlformats.org/drawingml/2006/picture">
                       <pic:pic xmlns:pic="http://schemas.openxmlformats.org/drawingml/2006/picture">
                         <pic:nvPicPr>
-                          <pic:cNvPr id="0" name="Picture 15" descr="The Cube World beta is underway, but you probably can't get in"/>
+                          <pic:cNvPr id="0" name="Picture 1"/>
                           <pic:cNvPicPr>
                             <a:picLocks noChangeAspect="1" noChangeArrowheads="1"/>
                           </pic:cNvPicPr>
                         </pic:nvPicPr>
                         <pic:blipFill>
-                          <a:blip r:embed="rId14">
+                          <a:blip r:embed="rId16" cstate="print">
                             <a:extLst>
                               <a:ext uri="{28A0092B-C50C-407E-A947-70E740481C1C}">
                                 <a14:useLocalDpi xmlns:a14="http://schemas.microsoft.com/office/drawing/2010/main" val="0"/>
@@ -1264,7 +1654,7 @@
                         <pic:spPr bwMode="auto">
                           <a:xfrm>
                             <a:off x="0" y="0"/>
-                            <a:ext cx="2250617" cy="1260345"/>
+                            <a:ext cx="2227580" cy="1220470"/>
                           </a:xfrm>
                           <a:prstGeom prst="rect">
                             <a:avLst/>
@@ -1277,9 +1667,128 @@
                       </pic:pic>
                     </a:graphicData>
                   </a:graphic>
-                </wp:inline>
+                  <wp14:sizeRelH relativeFrom="margin">
+                    <wp14:pctWidth>0</wp14:pctWidth>
+                  </wp14:sizeRelH>
+                  <wp14:sizeRelV relativeFrom="margin">
+                    <wp14:pctHeight>0</wp14:pctHeight>
+                  </wp14:sizeRelV>
+                </wp:anchor>
               </w:drawing>
             </w:r>
+            <w:proofErr w:type="spellStart"/>
+            <w:proofErr w:type="gramStart"/>
+            <w:r>
+              <w:rPr>
+                <w:b/>
+                <w:bCs/>
+              </w:rPr>
+              <w:t>general</w:t>
+            </w:r>
+            <w:proofErr w:type="spellEnd"/>
+            <w:proofErr w:type="gramEnd"/>
+            <w:r>
+              <w:rPr>
+                <w:b/>
+                <w:bCs/>
+              </w:rPr>
+              <w:t xml:space="preserve"> </w:t>
+            </w:r>
+            <w:r>
+              <w:rPr>
+                <w:b/>
+                <w:bCs/>
+              </w:rPr>
+              <w:t>UI design</w:t>
+            </w:r>
+            <w:r>
+              <w:rPr>
+                <w:b/>
+                <w:bCs/>
+              </w:rPr>
+              <w:t xml:space="preserve">, </w:t>
+            </w:r>
+            <w:proofErr w:type="spellStart"/>
+            <w:r>
+              <w:rPr>
+                <w:b/>
+                <w:bCs/>
+              </w:rPr>
+              <w:t>might</w:t>
+            </w:r>
+            <w:proofErr w:type="spellEnd"/>
+            <w:r>
+              <w:rPr>
+                <w:b/>
+                <w:bCs/>
+              </w:rPr>
+              <w:t xml:space="preserve"> </w:t>
+            </w:r>
+            <w:proofErr w:type="spellStart"/>
+            <w:r>
+              <w:rPr>
+                <w:b/>
+                <w:bCs/>
+              </w:rPr>
+              <w:t>not</w:t>
+            </w:r>
+            <w:proofErr w:type="spellEnd"/>
+            <w:r>
+              <w:rPr>
+                <w:b/>
+                <w:bCs/>
+              </w:rPr>
+              <w:t xml:space="preserve"> </w:t>
+            </w:r>
+            <w:proofErr w:type="spellStart"/>
+            <w:r>
+              <w:rPr>
+                <w:b/>
+                <w:bCs/>
+              </w:rPr>
+              <w:t>be</w:t>
+            </w:r>
+            <w:proofErr w:type="spellEnd"/>
+            <w:r>
+              <w:rPr>
+                <w:b/>
+                <w:bCs/>
+              </w:rPr>
+              <w:t xml:space="preserve"> </w:t>
+            </w:r>
+            <w:proofErr w:type="spellStart"/>
+            <w:r>
+              <w:rPr>
+                <w:b/>
+                <w:bCs/>
+              </w:rPr>
+              <w:t>followed</w:t>
+            </w:r>
+            <w:proofErr w:type="spellEnd"/>
+            <w:r>
+              <w:rPr>
+                <w:b/>
+                <w:bCs/>
+              </w:rPr>
+              <w:t xml:space="preserve"> </w:t>
+            </w:r>
+            <w:proofErr w:type="spellStart"/>
+            <w:r>
+              <w:rPr>
+                <w:b/>
+                <w:bCs/>
+              </w:rPr>
+              <w:t>strictly</w:t>
+            </w:r>
+            <w:proofErr w:type="spellEnd"/>
+          </w:p>
+          <w:p>
+            <w:pPr>
+              <w:rPr>
+                <w:b/>
+                <w:bCs/>
+              </w:rPr>
+            </w:pPr>
           </w:p>
         </w:tc>
       </w:tr>
@@ -1344,42 +1853,48 @@
                 <w:bCs/>
                 <w:lang w:val="en-US"/>
               </w:rPr>
-              <w:t>infinite gameplay with random levels and challenging gameplay</w:t>
-            </w:r>
-            <w:r>
-              <w:rPr>
-                <w:b/>
-                <w:bCs/>
-                <w:lang w:val="en-US"/>
-              </w:rPr>
-              <w:t>.</w:t>
-            </w:r>
-          </w:p>
-          <w:p>
-            <w:pPr>
-              <w:rPr>
-                <w:b/>
-                <w:bCs/>
-                <w:lang w:val="en-US"/>
-              </w:rPr>
-            </w:pPr>
-            <w:r>
-              <w:rPr>
-                <w:b/>
-                <w:bCs/>
-                <w:lang w:val="en-US"/>
-              </w:rPr>
-              <w:t>Incremental progression</w:t>
-            </w:r>
-          </w:p>
-          <w:p>
-            <w:pPr>
-              <w:rPr>
-                <w:b/>
-                <w:bCs/>
-                <w:lang w:val="en-US"/>
-              </w:rPr>
-            </w:pPr>
+              <w:t>I</w:t>
+            </w:r>
+            <w:r>
+              <w:rPr>
+                <w:b/>
+                <w:bCs/>
+                <w:lang w:val="en-US"/>
+              </w:rPr>
+              <w:t>nfinite gameplay with random</w:t>
+            </w:r>
+            <w:r>
+              <w:rPr>
+                <w:b/>
+                <w:bCs/>
+                <w:lang w:val="en-US"/>
+              </w:rPr>
+              <w:t xml:space="preserve"> </w:t>
+            </w:r>
+            <w:r>
+              <w:rPr>
+                <w:b/>
+                <w:bCs/>
+                <w:lang w:val="en-US"/>
+              </w:rPr>
+              <w:t>(seed-based)</w:t>
+            </w:r>
+            <w:r>
+              <w:rPr>
+                <w:b/>
+                <w:bCs/>
+                <w:lang w:val="en-US"/>
+              </w:rPr>
+              <w:t xml:space="preserve"> levels and challenging gameplay</w:t>
+            </w:r>
+            <w:r>
+              <w:rPr>
+                <w:b/>
+                <w:bCs/>
+                <w:lang w:val="en-US"/>
+              </w:rPr>
+              <w:t>, all the while earning more and more money.</w:t>
+            </w:r>
           </w:p>
         </w:tc>
       </w:tr>
@@ -1432,7 +1947,7 @@
           </w:tcPr>
           <w:p>
             <w:pPr>
-              <w:pStyle w:val="Lijstalinea"/>
+              <w:pStyle w:val="ListParagraph"/>
               <w:numPr>
                 <w:ilvl w:val="0"/>
                 <w:numId w:val="6"/>
@@ -1454,7 +1969,7 @@
           </w:p>
           <w:p>
             <w:pPr>
-              <w:pStyle w:val="Lijstalinea"/>
+              <w:pStyle w:val="ListParagraph"/>
               <w:numPr>
                 <w:ilvl w:val="0"/>
                 <w:numId w:val="6"/>
@@ -1487,7 +2002,23 @@
                 <w:bCs/>
                 <w:lang w:val="en-US"/>
               </w:rPr>
-              <w:t xml:space="preserve"> then </w:t>
+              <w:t xml:space="preserve"> </w:t>
+            </w:r>
+            <w:r>
+              <w:rPr>
+                <w:b/>
+                <w:bCs/>
+                <w:lang w:val="en-US"/>
+              </w:rPr>
+              <w:t>after that</w:t>
+            </w:r>
+            <w:r>
+              <w:rPr>
+                <w:b/>
+                <w:bCs/>
+                <w:lang w:val="en-US"/>
+              </w:rPr>
+              <w:t xml:space="preserve"> </w:t>
             </w:r>
             <w:r>
               <w:rPr>
@@ -1503,12 +2034,28 @@
                 <w:bCs/>
                 <w:lang w:val="en-US"/>
               </w:rPr>
-              <w:t>enter a battle phase</w:t>
+              <w:t xml:space="preserve">enter </w:t>
+            </w:r>
+            <w:r>
+              <w:rPr>
+                <w:b/>
+                <w:bCs/>
+                <w:lang w:val="en-US"/>
+              </w:rPr>
+              <w:t>the</w:t>
+            </w:r>
+            <w:r>
+              <w:rPr>
+                <w:b/>
+                <w:bCs/>
+                <w:lang w:val="en-US"/>
+              </w:rPr>
+              <w:t xml:space="preserve"> battle phase</w:t>
             </w:r>
           </w:p>
           <w:p>
             <w:pPr>
-              <w:pStyle w:val="Lijstalinea"/>
+              <w:pStyle w:val="ListParagraph"/>
               <w:numPr>
                 <w:ilvl w:val="0"/>
                 <w:numId w:val="6"/>
@@ -1525,12 +2072,20 @@
                 <w:bCs/>
                 <w:lang w:val="en-US"/>
               </w:rPr>
-              <w:t>If you lose you keep all the money you have and will set you back to wave 1</w:t>
+              <w:t xml:space="preserve">If you lose </w:t>
+            </w:r>
+            <w:r>
+              <w:rPr>
+                <w:b/>
+                <w:bCs/>
+                <w:lang w:val="en-US"/>
+              </w:rPr>
+              <w:t>you go back to the first wave of this level.</w:t>
             </w:r>
           </w:p>
           <w:p>
             <w:pPr>
-              <w:pStyle w:val="Lijstalinea"/>
+              <w:pStyle w:val="ListParagraph"/>
               <w:numPr>
                 <w:ilvl w:val="0"/>
                 <w:numId w:val="6"/>
@@ -1552,7 +2107,7 @@
           </w:p>
           <w:p>
             <w:pPr>
-              <w:pStyle w:val="Lijstalinea"/>
+              <w:pStyle w:val="ListParagraph"/>
               <w:numPr>
                 <w:ilvl w:val="0"/>
                 <w:numId w:val="6"/>
@@ -1574,7 +2129,7 @@
           </w:p>
           <w:p>
             <w:pPr>
-              <w:pStyle w:val="Lijstalinea"/>
+              <w:pStyle w:val="ListParagraph"/>
               <w:numPr>
                 <w:ilvl w:val="0"/>
                 <w:numId w:val="6"/>
@@ -1593,10 +2148,18 @@
               </w:rPr>
               <w:t>Defeating enemies will award coins</w:t>
             </w:r>
+            <w:r>
+              <w:rPr>
+                <w:b/>
+                <w:bCs/>
+                <w:lang w:val="en-US"/>
+              </w:rPr>
+              <w:t xml:space="preserve"> (which scales by level)</w:t>
+            </w:r>
           </w:p>
           <w:p>
             <w:pPr>
-              <w:pStyle w:val="Lijstalinea"/>
+              <w:pStyle w:val="ListParagraph"/>
               <w:numPr>
                 <w:ilvl w:val="0"/>
                 <w:numId w:val="6"/>
@@ -1618,7 +2181,7 @@
           </w:p>
           <w:p>
             <w:pPr>
-              <w:pStyle w:val="Lijstalinea"/>
+              <w:pStyle w:val="ListParagraph"/>
               <w:numPr>
                 <w:ilvl w:val="0"/>
                 <w:numId w:val="6"/>
@@ -1635,7 +2198,23 @@
                 <w:bCs/>
                 <w:lang w:val="en-US"/>
               </w:rPr>
-              <w:t xml:space="preserve">Saving data every wave so you can drop and continue where </w:t>
+              <w:t>Sav</w:t>
+            </w:r>
+            <w:r>
+              <w:rPr>
+                <w:b/>
+                <w:bCs/>
+                <w:lang w:val="en-US"/>
+              </w:rPr>
+              <w:t>e</w:t>
+            </w:r>
+            <w:r>
+              <w:rPr>
+                <w:b/>
+                <w:bCs/>
+                <w:lang w:val="en-US"/>
+              </w:rPr>
+              <w:t xml:space="preserve"> data every wave so you can drop and continue where </w:t>
             </w:r>
             <w:r>
               <w:rPr>
@@ -1652,11 +2231,19 @@
                 <w:lang w:val="en-US"/>
               </w:rPr>
               <w:t xml:space="preserve"> left off</w:t>
+            </w:r>
+            <w:r>
+              <w:rPr>
+                <w:b/>
+                <w:bCs/>
+                <w:lang w:val="en-US"/>
+              </w:rPr>
+              <w:t xml:space="preserve"> only losing progress made that wave.</w:t>
             </w:r>
           </w:p>
           <w:p>
             <w:pPr>
-              <w:pStyle w:val="Lijstalinea"/>
+              <w:pStyle w:val="ListParagraph"/>
               <w:numPr>
                 <w:ilvl w:val="0"/>
                 <w:numId w:val="6"/>
@@ -1673,12 +2260,28 @@
                 <w:bCs/>
                 <w:lang w:val="en-US"/>
               </w:rPr>
-              <w:t xml:space="preserve">The path of the units is shown </w:t>
+              <w:t xml:space="preserve">The path </w:t>
+            </w:r>
+            <w:r>
+              <w:rPr>
+                <w:b/>
+                <w:bCs/>
+                <w:lang w:val="en-US"/>
+              </w:rPr>
+              <w:t>the units follow will be shown with a clear path.</w:t>
+            </w:r>
+            <w:r>
+              <w:rPr>
+                <w:b/>
+                <w:bCs/>
+                <w:lang w:val="en-US"/>
+              </w:rPr>
+              <w:t xml:space="preserve"> </w:t>
             </w:r>
           </w:p>
           <w:p>
             <w:pPr>
-              <w:pStyle w:val="Lijstalinea"/>
+              <w:pStyle w:val="ListParagraph"/>
               <w:numPr>
                 <w:ilvl w:val="0"/>
                 <w:numId w:val="6"/>
@@ -1695,7 +2298,63 @@
                 <w:bCs/>
                 <w:lang w:val="en-US"/>
               </w:rPr>
-              <w:t>Random generated maps (seeded)</w:t>
+              <w:t>The map is r</w:t>
+            </w:r>
+            <w:r>
+              <w:rPr>
+                <w:b/>
+                <w:bCs/>
+                <w:lang w:val="en-US"/>
+              </w:rPr>
+              <w:t>andom</w:t>
+            </w:r>
+            <w:r>
+              <w:rPr>
+                <w:b/>
+                <w:bCs/>
+                <w:lang w:val="en-US"/>
+              </w:rPr>
+              <w:t>ly</w:t>
+            </w:r>
+            <w:r>
+              <w:rPr>
+                <w:b/>
+                <w:bCs/>
+                <w:lang w:val="en-US"/>
+              </w:rPr>
+              <w:t xml:space="preserve"> generated</w:t>
+            </w:r>
+            <w:r>
+              <w:rPr>
+                <w:b/>
+                <w:bCs/>
+                <w:lang w:val="en-US"/>
+              </w:rPr>
+              <w:t xml:space="preserve"> </w:t>
+            </w:r>
+            <w:r>
+              <w:rPr>
+                <w:b/>
+                <w:bCs/>
+                <w:lang w:val="en-US"/>
+              </w:rPr>
+              <w:t>(</w:t>
+            </w:r>
+            <w:r>
+              <w:rPr>
+                <w:b/>
+                <w:bCs/>
+                <w:lang w:val="en-US"/>
+              </w:rPr>
+              <w:t>seed-based</w:t>
+            </w:r>
+            <w:r>
+              <w:rPr>
+                <w:b/>
+                <w:bCs/>
+                <w:lang w:val="en-US"/>
+              </w:rPr>
+              <w:t>)</w:t>
             </w:r>
           </w:p>
         </w:tc>
@@ -1713,9 +2372,9 @@
       </w:pPr>
     </w:p>
     <w:sectPr>
-      <w:headerReference w:type="default" r:id="rId15"/>
-      <w:footerReference w:type="default" r:id="rId16"/>
-      <w:headerReference w:type="first" r:id="rId17"/>
+      <w:headerReference w:type="default" r:id="rId17"/>
+      <w:footerReference w:type="default" r:id="rId18"/>
+      <w:headerReference w:type="first" r:id="rId19"/>
       <w:pgSz w:w="11906" w:h="16838"/>
       <w:pgMar w:top="1417" w:right="1417" w:bottom="1417" w:left="1417" w:header="708" w:footer="708" w:gutter="0"/>
       <w:cols w:space="708"/>
@@ -2066,7 +2725,7 @@
 <w:hdr xmlns:wpc="http://schemas.microsoft.com/office/word/2010/wordprocessingCanvas" xmlns:cx="http://schemas.microsoft.com/office/drawing/2014/chartex" xmlns:cx1="http://schemas.microsoft.com/office/drawing/2015/9/8/chartex" xmlns:cx2="http://schemas.microsoft.com/office/drawing/2015/10/21/chartex" xmlns:cx3="http://schemas.microsoft.com/office/drawing/2016/5/9/chartex" xmlns:cx4="http://schemas.microsoft.com/office/drawing/2016/5/10/chartex" xmlns:cx5="http://schemas.microsoft.com/office/drawing/2016/5/11/chartex" xmlns:cx6="http://schemas.microsoft.com/office/drawing/2016/5/12/chartex" xmlns:cx7="http://schemas.microsoft.com/office/drawing/2016/5/13/chartex" xmlns:cx8="http://schemas.microsoft.com/office/drawing/2016/5/14/chartex" xmlns:mc="http://schemas.openxmlformats.org/markup-compatibility/2006" xmlns:aink="http://schemas.microsoft.com/office/drawing/2016/ink" xmlns:am3d="http://schemas.microsoft.com/office/drawing/2017/model3d" xmlns:o="urn:schemas-microsoft-com:office:office" xmlns:oel="http://schemas.microsoft.com/office/2019/extlst" xmlns:r="http://schemas.openxmlformats.org/officeDocument/2006/relationships" xmlns:m="http://schemas.openxmlformats.org/officeDocument/2006/math" xmlns:v="urn:schemas-microsoft-com:vml" xmlns:wp14="http://schemas.microsoft.com/office/word/2010/wordprocessingDrawing" xmlns:wp="http://schemas.openxmlformats.org/drawingml/2006/wordprocessingDrawing" xmlns:w10="urn:schemas-microsoft-com:office:word" xmlns:w="http://schemas.openxmlformats.org/wordprocessingml/2006/main" xmlns:w14="http://schemas.microsoft.com/office/word/2010/wordml" xmlns:w15="http://schemas.microsoft.com/office/word/2012/wordml" xmlns:w16cex="http://schemas.microsoft.com/office/word/2018/wordml/cex" xmlns:w16cid="http://schemas.microsoft.com/office/word/2016/wordml/cid" xmlns:w16="http://schemas.microsoft.com/office/word/2018/wordml" xmlns:w16du="http://schemas.microsoft.com/office/word/2023/wordml/word16du" xmlns:w16sdtdh="http://schemas.microsoft.com/office/word/2020/wordml/sdtdatahash" xmlns:w16se="http://schemas.microsoft.com/office/word/2015/wordml/symex" xmlns:wpg="http://schemas.microsoft.com/office/word/2010/wordprocessingGroup" xmlns:wpi="http://schemas.microsoft.com/office/word/2010/wordprocessingInk" xmlns:wne="http://schemas.microsoft.com/office/word/2006/wordml" xmlns:wps="http://schemas.microsoft.com/office/word/2010/wordprocessingShape" mc:Ignorable="w14 w15 w16se w16cid w16 w16cex w16sdtdh w16du wp14">
   <w:p>
     <w:pPr>
-      <w:pStyle w:val="Koptekst"/>
+      <w:pStyle w:val="Header"/>
       <w:jc w:val="center"/>
     </w:pPr>
   </w:p>
@@ -2077,7 +2736,7 @@
 <w:hdr xmlns:wpc="http://schemas.microsoft.com/office/word/2010/wordprocessingCanvas" xmlns:cx="http://schemas.microsoft.com/office/drawing/2014/chartex" xmlns:cx1="http://schemas.microsoft.com/office/drawing/2015/9/8/chartex" xmlns:cx2="http://schemas.microsoft.com/office/drawing/2015/10/21/chartex" xmlns:cx3="http://schemas.microsoft.com/office/drawing/2016/5/9/chartex" xmlns:cx4="http://schemas.microsoft.com/office/drawing/2016/5/10/chartex" xmlns:cx5="http://schemas.microsoft.com/office/drawing/2016/5/11/chartex" xmlns:cx6="http://schemas.microsoft.com/office/drawing/2016/5/12/chartex" xmlns:cx7="http://schemas.microsoft.com/office/drawing/2016/5/13/chartex" xmlns:cx8="http://schemas.microsoft.com/office/drawing/2016/5/14/chartex" xmlns:mc="http://schemas.openxmlformats.org/markup-compatibility/2006" xmlns:aink="http://schemas.microsoft.com/office/drawing/2016/ink" xmlns:am3d="http://schemas.microsoft.com/office/drawing/2017/model3d" xmlns:o="urn:schemas-microsoft-com:office:office" xmlns:oel="http://schemas.microsoft.com/office/2019/extlst" xmlns:r="http://schemas.openxmlformats.org/officeDocument/2006/relationships" xmlns:m="http://schemas.openxmlformats.org/officeDocument/2006/math" xmlns:v="urn:schemas-microsoft-com:vml" xmlns:wp14="http://schemas.microsoft.com/office/word/2010/wordprocessingDrawing" xmlns:wp="http://schemas.openxmlformats.org/drawingml/2006/wordprocessingDrawing" xmlns:w10="urn:schemas-microsoft-com:office:word" xmlns:w="http://schemas.openxmlformats.org/wordprocessingml/2006/main" xmlns:w14="http://schemas.microsoft.com/office/word/2010/wordml" xmlns:w15="http://schemas.microsoft.com/office/word/2012/wordml" xmlns:w16cex="http://schemas.microsoft.com/office/word/2018/wordml/cex" xmlns:w16cid="http://schemas.microsoft.com/office/word/2016/wordml/cid" xmlns:w16="http://schemas.microsoft.com/office/word/2018/wordml" xmlns:w16du="http://schemas.microsoft.com/office/word/2023/wordml/word16du" xmlns:w16sdtdh="http://schemas.microsoft.com/office/word/2020/wordml/sdtdatahash" xmlns:w16se="http://schemas.microsoft.com/office/word/2015/wordml/symex" xmlns:wpg="http://schemas.microsoft.com/office/word/2010/wordprocessingGroup" xmlns:wpi="http://schemas.microsoft.com/office/word/2010/wordprocessingInk" xmlns:wne="http://schemas.microsoft.com/office/word/2006/wordml" xmlns:wps="http://schemas.microsoft.com/office/word/2010/wordprocessingShape" mc:Ignorable="w14 w15 w16se w16cid w16 w16cex w16sdtdh w16du wp14">
   <w:p>
     <w:pPr>
-      <w:pStyle w:val="Koptekst"/>
+      <w:pStyle w:val="Header"/>
       <w:jc w:val="center"/>
     </w:pPr>
     <w:r>
@@ -3189,15 +3848,15 @@
     <w:lsdException w:name="Unresolved Mention" w:semiHidden="1" w:unhideWhenUsed="1"/>
     <w:lsdException w:name="Smart Link" w:semiHidden="1" w:unhideWhenUsed="1"/>
   </w:latentStyles>
-  <w:style w:type="paragraph" w:default="1" w:styleId="Standaard">
+  <w:style w:type="paragraph" w:default="1" w:styleId="Normal">
     <w:name w:val="Normal"/>
     <w:qFormat/>
   </w:style>
-  <w:style w:type="paragraph" w:styleId="Kop1">
+  <w:style w:type="paragraph" w:styleId="Heading1">
     <w:name w:val="heading 1"/>
-    <w:basedOn w:val="Standaard"/>
-    <w:next w:val="Standaard"/>
-    <w:link w:val="Kop1Char"/>
+    <w:basedOn w:val="Normal"/>
+    <w:next w:val="Normal"/>
+    <w:link w:val="Heading1Char"/>
     <w:uiPriority w:val="9"/>
     <w:qFormat/>
     <w:rsid w:val="00DF3B37"/>
@@ -3215,11 +3874,11 @@
       <w:szCs w:val="32"/>
     </w:rPr>
   </w:style>
-  <w:style w:type="paragraph" w:styleId="Kop2">
+  <w:style w:type="paragraph" w:styleId="Heading2">
     <w:name w:val="heading 2"/>
-    <w:basedOn w:val="Standaard"/>
-    <w:next w:val="Standaard"/>
-    <w:link w:val="Kop2Char"/>
+    <w:basedOn w:val="Normal"/>
+    <w:next w:val="Normal"/>
+    <w:link w:val="Heading2Char"/>
     <w:uiPriority w:val="9"/>
     <w:unhideWhenUsed/>
     <w:qFormat/>
@@ -3237,11 +3896,11 @@
       <w:szCs w:val="26"/>
     </w:rPr>
   </w:style>
-  <w:style w:type="paragraph" w:styleId="Kop3">
+  <w:style w:type="paragraph" w:styleId="Heading3">
     <w:name w:val="heading 3"/>
-    <w:basedOn w:val="Standaard"/>
-    <w:next w:val="Standaard"/>
-    <w:link w:val="Kop3Char"/>
+    <w:basedOn w:val="Normal"/>
+    <w:next w:val="Normal"/>
+    <w:link w:val="Heading3Char"/>
     <w:uiPriority w:val="9"/>
     <w:unhideWhenUsed/>
     <w:qFormat/>
@@ -3259,13 +3918,13 @@
       <w:szCs w:val="24"/>
     </w:rPr>
   </w:style>
-  <w:style w:type="character" w:default="1" w:styleId="Standaardalinea-lettertype">
+  <w:style w:type="character" w:default="1" w:styleId="DefaultParagraphFont">
     <w:name w:val="Default Paragraph Font"/>
     <w:uiPriority w:val="1"/>
     <w:semiHidden/>
     <w:unhideWhenUsed/>
   </w:style>
-  <w:style w:type="table" w:default="1" w:styleId="Standaardtabel">
+  <w:style w:type="table" w:default="1" w:styleId="TableNormal">
     <w:name w:val="Normal Table"/>
     <w:uiPriority w:val="99"/>
     <w:semiHidden/>
@@ -3280,16 +3939,16 @@
       </w:tblCellMar>
     </w:tblPr>
   </w:style>
-  <w:style w:type="numbering" w:default="1" w:styleId="Geenlijst">
+  <w:style w:type="numbering" w:default="1" w:styleId="NoList">
     <w:name w:val="No List"/>
     <w:uiPriority w:val="99"/>
     <w:semiHidden/>
     <w:unhideWhenUsed/>
   </w:style>
-  <w:style w:type="character" w:customStyle="1" w:styleId="Kop1Char">
-    <w:name w:val="Kop 1 Char"/>
-    <w:basedOn w:val="Standaardalinea-lettertype"/>
-    <w:link w:val="Kop1"/>
+  <w:style w:type="character" w:customStyle="1" w:styleId="Heading1Char">
+    <w:name w:val="Heading 1 Char"/>
+    <w:basedOn w:val="DefaultParagraphFont"/>
+    <w:link w:val="Heading1"/>
     <w:uiPriority w:val="9"/>
     <w:rsid w:val="00DF3B37"/>
     <w:rPr>
@@ -3300,10 +3959,10 @@
       <w:szCs w:val="32"/>
     </w:rPr>
   </w:style>
-  <w:style w:type="character" w:customStyle="1" w:styleId="Kop2Char">
-    <w:name w:val="Kop 2 Char"/>
-    <w:basedOn w:val="Standaardalinea-lettertype"/>
-    <w:link w:val="Kop2"/>
+  <w:style w:type="character" w:customStyle="1" w:styleId="Heading2Char">
+    <w:name w:val="Heading 2 Char"/>
+    <w:basedOn w:val="DefaultParagraphFont"/>
+    <w:link w:val="Heading2"/>
     <w:uiPriority w:val="9"/>
     <w:rsid w:val="007F2BE0"/>
     <w:rPr>
@@ -3313,9 +3972,9 @@
       <w:szCs w:val="26"/>
     </w:rPr>
   </w:style>
-  <w:style w:type="table" w:styleId="Tabelraster">
+  <w:style w:type="table" w:styleId="TableGrid">
     <w:name w:val="Table Grid"/>
-    <w:basedOn w:val="Standaardtabel"/>
+    <w:basedOn w:val="TableNormal"/>
     <w:uiPriority w:val="59"/>
     <w:rsid w:val="00075DC1"/>
     <w:pPr>
@@ -3336,10 +3995,10 @@
       </w:tblBorders>
     </w:tblPr>
   </w:style>
-  <w:style w:type="character" w:customStyle="1" w:styleId="Kop3Char">
-    <w:name w:val="Kop 3 Char"/>
-    <w:basedOn w:val="Standaardalinea-lettertype"/>
-    <w:link w:val="Kop3"/>
+  <w:style w:type="character" w:customStyle="1" w:styleId="Heading3Char">
+    <w:name w:val="Heading 3 Char"/>
+    <w:basedOn w:val="DefaultParagraphFont"/>
+    <w:link w:val="Heading3"/>
     <w:uiPriority w:val="9"/>
     <w:rsid w:val="0007052B"/>
     <w:rPr>
@@ -3349,11 +4008,11 @@
       <w:szCs w:val="24"/>
     </w:rPr>
   </w:style>
-  <w:style w:type="paragraph" w:styleId="Titel">
+  <w:style w:type="paragraph" w:styleId="Title">
     <w:name w:val="Title"/>
-    <w:basedOn w:val="Standaard"/>
-    <w:next w:val="Standaard"/>
-    <w:link w:val="TitelChar"/>
+    <w:basedOn w:val="Normal"/>
+    <w:next w:val="Normal"/>
+    <w:link w:val="TitleChar"/>
     <w:uiPriority w:val="10"/>
     <w:qFormat/>
     <w:rsid w:val="003D02C4"/>
@@ -3369,10 +4028,10 @@
       <w:szCs w:val="56"/>
     </w:rPr>
   </w:style>
-  <w:style w:type="character" w:customStyle="1" w:styleId="TitelChar">
-    <w:name w:val="Titel Char"/>
-    <w:basedOn w:val="Standaardalinea-lettertype"/>
-    <w:link w:val="Titel"/>
+  <w:style w:type="character" w:customStyle="1" w:styleId="TitleChar">
+    <w:name w:val="Title Char"/>
+    <w:basedOn w:val="DefaultParagraphFont"/>
+    <w:link w:val="Title"/>
     <w:uiPriority w:val="10"/>
     <w:rsid w:val="003D02C4"/>
     <w:rPr>
@@ -3383,11 +4042,11 @@
       <w:szCs w:val="56"/>
     </w:rPr>
   </w:style>
-  <w:style w:type="paragraph" w:styleId="Ondertitel">
+  <w:style w:type="paragraph" w:styleId="Subtitle">
     <w:name w:val="Subtitle"/>
-    <w:basedOn w:val="Standaard"/>
-    <w:next w:val="Standaard"/>
-    <w:link w:val="OndertitelChar"/>
+    <w:basedOn w:val="Normal"/>
+    <w:next w:val="Normal"/>
+    <w:link w:val="SubtitleChar"/>
     <w:uiPriority w:val="11"/>
     <w:qFormat/>
     <w:rsid w:val="003D02C4"/>
@@ -3402,10 +4061,10 @@
       <w:spacing w:val="15"/>
     </w:rPr>
   </w:style>
-  <w:style w:type="character" w:customStyle="1" w:styleId="OndertitelChar">
-    <w:name w:val="Ondertitel Char"/>
-    <w:basedOn w:val="Standaardalinea-lettertype"/>
-    <w:link w:val="Ondertitel"/>
+  <w:style w:type="character" w:customStyle="1" w:styleId="SubtitleChar">
+    <w:name w:val="Subtitle Char"/>
+    <w:basedOn w:val="DefaultParagraphFont"/>
+    <w:link w:val="Subtitle"/>
     <w:uiPriority w:val="11"/>
     <w:rsid w:val="003D02C4"/>
     <w:rPr>
@@ -3414,10 +4073,10 @@
       <w:spacing w:val="15"/>
     </w:rPr>
   </w:style>
-  <w:style w:type="paragraph" w:styleId="Kopvaninhoudsopgave">
+  <w:style w:type="paragraph" w:styleId="TOCHeading">
     <w:name w:val="TOC Heading"/>
-    <w:basedOn w:val="Kop1"/>
-    <w:next w:val="Standaard"/>
+    <w:basedOn w:val="Heading1"/>
+    <w:next w:val="Normal"/>
     <w:uiPriority w:val="39"/>
     <w:unhideWhenUsed/>
     <w:qFormat/>
@@ -3431,10 +4090,10 @@
       <w14:ligatures w14:val="none"/>
     </w:rPr>
   </w:style>
-  <w:style w:type="paragraph" w:styleId="Inhopg1">
+  <w:style w:type="paragraph" w:styleId="TOC1">
     <w:name w:val="toc 1"/>
-    <w:basedOn w:val="Standaard"/>
-    <w:next w:val="Standaard"/>
+    <w:basedOn w:val="Normal"/>
+    <w:next w:val="Normal"/>
     <w:autoRedefine/>
     <w:uiPriority w:val="39"/>
     <w:unhideWhenUsed/>
@@ -3443,10 +4102,10 @@
       <w:spacing w:after="100"/>
     </w:pPr>
   </w:style>
-  <w:style w:type="paragraph" w:styleId="Inhopg2">
+  <w:style w:type="paragraph" w:styleId="TOC2">
     <w:name w:val="toc 2"/>
-    <w:basedOn w:val="Standaard"/>
-    <w:next w:val="Standaard"/>
+    <w:basedOn w:val="Normal"/>
+    <w:next w:val="Normal"/>
     <w:autoRedefine/>
     <w:uiPriority w:val="39"/>
     <w:unhideWhenUsed/>
@@ -3456,10 +4115,10 @@
       <w:ind w:left="220"/>
     </w:pPr>
   </w:style>
-  <w:style w:type="paragraph" w:styleId="Inhopg3">
+  <w:style w:type="paragraph" w:styleId="TOC3">
     <w:name w:val="toc 3"/>
-    <w:basedOn w:val="Standaard"/>
-    <w:next w:val="Standaard"/>
+    <w:basedOn w:val="Normal"/>
+    <w:next w:val="Normal"/>
     <w:autoRedefine/>
     <w:uiPriority w:val="39"/>
     <w:unhideWhenUsed/>
@@ -3471,7 +4130,7 @@
   </w:style>
   <w:style w:type="character" w:styleId="Hyperlink">
     <w:name w:val="Hyperlink"/>
-    <w:basedOn w:val="Standaardalinea-lettertype"/>
+    <w:basedOn w:val="DefaultParagraphFont"/>
     <w:uiPriority w:val="99"/>
     <w:unhideWhenUsed/>
     <w:rsid w:val="00773C67"/>
@@ -3480,10 +4139,10 @@
       <w:u w:val="single"/>
     </w:rPr>
   </w:style>
-  <w:style w:type="paragraph" w:styleId="Koptekst">
+  <w:style w:type="paragraph" w:styleId="Header">
     <w:name w:val="header"/>
-    <w:basedOn w:val="Standaard"/>
-    <w:link w:val="KoptekstChar"/>
+    <w:basedOn w:val="Normal"/>
+    <w:link w:val="HeaderChar"/>
     <w:uiPriority w:val="99"/>
     <w:unhideWhenUsed/>
     <w:rsid w:val="00106F7F"/>
@@ -3495,17 +4154,17 @@
       <w:spacing w:after="0" w:line="240" w:lineRule="auto"/>
     </w:pPr>
   </w:style>
-  <w:style w:type="character" w:customStyle="1" w:styleId="KoptekstChar">
-    <w:name w:val="Koptekst Char"/>
-    <w:basedOn w:val="Standaardalinea-lettertype"/>
-    <w:link w:val="Koptekst"/>
+  <w:style w:type="character" w:customStyle="1" w:styleId="HeaderChar">
+    <w:name w:val="Header Char"/>
+    <w:basedOn w:val="DefaultParagraphFont"/>
+    <w:link w:val="Header"/>
     <w:uiPriority w:val="99"/>
     <w:rsid w:val="00106F7F"/>
   </w:style>
-  <w:style w:type="paragraph" w:styleId="Voettekst">
+  <w:style w:type="paragraph" w:styleId="Footer">
     <w:name w:val="footer"/>
-    <w:basedOn w:val="Standaard"/>
-    <w:link w:val="VoettekstChar"/>
+    <w:basedOn w:val="Normal"/>
+    <w:link w:val="FooterChar"/>
     <w:uiPriority w:val="99"/>
     <w:unhideWhenUsed/>
     <w:rsid w:val="00106F7F"/>
@@ -3517,16 +4176,16 @@
       <w:spacing w:after="0" w:line="240" w:lineRule="auto"/>
     </w:pPr>
   </w:style>
-  <w:style w:type="character" w:customStyle="1" w:styleId="VoettekstChar">
-    <w:name w:val="Voettekst Char"/>
-    <w:basedOn w:val="Standaardalinea-lettertype"/>
-    <w:link w:val="Voettekst"/>
+  <w:style w:type="character" w:customStyle="1" w:styleId="FooterChar">
+    <w:name w:val="Footer Char"/>
+    <w:basedOn w:val="DefaultParagraphFont"/>
+    <w:link w:val="Footer"/>
     <w:uiPriority w:val="99"/>
     <w:rsid w:val="00106F7F"/>
   </w:style>
-  <w:style w:type="character" w:styleId="Subtieleverwijzing">
+  <w:style w:type="character" w:styleId="SubtleReference">
     <w:name w:val="Subtle Reference"/>
-    <w:basedOn w:val="Standaardalinea-lettertype"/>
+    <w:basedOn w:val="DefaultParagraphFont"/>
     <w:uiPriority w:val="31"/>
     <w:qFormat/>
     <w:rsid w:val="005D0C04"/>
@@ -3535,9 +4194,9 @@
       <w:color w:val="5A5A5A" w:themeColor="text1" w:themeTint="A5"/>
     </w:rPr>
   </w:style>
-  <w:style w:type="table" w:styleId="Tabelrasterlicht">
+  <w:style w:type="table" w:styleId="TableGridLight">
     <w:name w:val="Grid Table Light"/>
-    <w:basedOn w:val="Standaardtabel"/>
+    <w:basedOn w:val="TableNormal"/>
     <w:uiPriority w:val="40"/>
     <w:rsid w:val="00613755"/>
     <w:pPr>
@@ -3554,9 +4213,9 @@
       </w:tblBorders>
     </w:tblPr>
   </w:style>
-  <w:style w:type="character" w:styleId="Titelvanboek">
+  <w:style w:type="character" w:styleId="BookTitle">
     <w:name w:val="Book Title"/>
-    <w:basedOn w:val="Standaardalinea-lettertype"/>
+    <w:basedOn w:val="DefaultParagraphFont"/>
     <w:uiPriority w:val="33"/>
     <w:qFormat/>
     <w:rsid w:val="00412509"/>
@@ -3568,9 +4227,9 @@
       <w:spacing w:val="5"/>
     </w:rPr>
   </w:style>
-  <w:style w:type="paragraph" w:styleId="Lijstalinea">
+  <w:style w:type="paragraph" w:styleId="ListParagraph">
     <w:name w:val="List Paragraph"/>
-    <w:basedOn w:val="Standaard"/>
+    <w:basedOn w:val="Normal"/>
     <w:uiPriority w:val="34"/>
     <w:qFormat/>
     <w:rsid w:val="00B34F83"/>
@@ -3882,19 +4541,18 @@
 </file>
 
 <file path=customXml/item1.xml><?xml version="1.0" encoding="utf-8"?>
-<?mso-contentType ?>
-<FormTemplates xmlns="http://schemas.microsoft.com/sharepoint/v3/contenttype/forms">
-  <Display>DocumentLibraryForm</Display>
-  <Edit>DocumentLibraryForm</Edit>
-  <New>DocumentLibraryForm</New>
-</FormTemplates>
+<p:properties xmlns:p="http://schemas.microsoft.com/office/2006/metadata/properties" xmlns:xsi="http://www.w3.org/2001/XMLSchema-instance" xmlns:pc="http://schemas.microsoft.com/office/infopath/2007/PartnerControls">
+  <documentManagement>
+    <TaxCatchAll xmlns="a525567b-649d-460c-8e8e-4b8ff2198859" xsi:nil="true"/>
+    <lcf76f155ced4ddcb4097134ff3c332f xmlns="d6efa0f9-dae8-495f-a801-1a676c3280d6">
+      <Terms xmlns="http://schemas.microsoft.com/office/infopath/2007/PartnerControls"/>
+    </lcf76f155ced4ddcb4097134ff3c332f>
+    <ReferenceId xmlns="d6efa0f9-dae8-495f-a801-1a676c3280d6" xsi:nil="true"/>
+  </documentManagement>
+</p:properties>
 </file>
 
 <file path=customXml/item2.xml><?xml version="1.0" encoding="utf-8"?>
-<b:Sources xmlns:b="http://schemas.openxmlformats.org/officeDocument/2006/bibliography" xmlns="http://schemas.openxmlformats.org/officeDocument/2006/bibliography" SelectedStyle="\APASixthEditionOfficeOnline.xsl" StyleName="APA" Version="6"/>
-</file>
-
-<file path=customXml/item3.xml><?xml version="1.0" encoding="utf-8"?>
 <ct:contentTypeSchema xmlns:ct="http://schemas.microsoft.com/office/2006/metadata/contentType" xmlns:ma="http://schemas.microsoft.com/office/2006/metadata/properties/metaAttributes" ct:_="" ma:_="" ma:contentTypeName="Document" ma:contentTypeID="0x010100665464867BBD6147A31646DF0461D184" ma:contentTypeVersion="12" ma:contentTypeDescription="Een nieuw document maken." ma:contentTypeScope="" ma:versionID="fb14baebca41b563e1502066157e2f79">
   <xsd:schema xmlns:xsd="http://www.w3.org/2001/XMLSchema" xmlns:xs="http://www.w3.org/2001/XMLSchema" xmlns:p="http://schemas.microsoft.com/office/2006/metadata/properties" xmlns:ns2="d6efa0f9-dae8-495f-a801-1a676c3280d6" xmlns:ns3="a525567b-649d-460c-8e8e-4b8ff2198859" targetNamespace="http://schemas.microsoft.com/office/2006/metadata/properties" ma:root="true" ma:fieldsID="b7c9fe1bf5062ab4e996756ff7dfce89" ns2:_="" ns3:_="">
     <xsd:import namespace="d6efa0f9-dae8-495f-a801-1a676c3280d6"/>
@@ -4095,35 +4753,31 @@
 </ct:contentTypeSchema>
 </file>
 
+<file path=customXml/item3.xml><?xml version="1.0" encoding="utf-8"?>
+<b:Sources xmlns:b="http://schemas.openxmlformats.org/officeDocument/2006/bibliography" xmlns="http://schemas.openxmlformats.org/officeDocument/2006/bibliography" SelectedStyle="\APASixthEditionOfficeOnline.xsl" StyleName="APA" Version="6"/>
+</file>
+
 <file path=customXml/item4.xml><?xml version="1.0" encoding="utf-8"?>
-<p:properties xmlns:p="http://schemas.microsoft.com/office/2006/metadata/properties" xmlns:xsi="http://www.w3.org/2001/XMLSchema-instance" xmlns:pc="http://schemas.microsoft.com/office/infopath/2007/PartnerControls">
-  <documentManagement>
-    <TaxCatchAll xmlns="a525567b-649d-460c-8e8e-4b8ff2198859" xsi:nil="true"/>
-    <lcf76f155ced4ddcb4097134ff3c332f xmlns="d6efa0f9-dae8-495f-a801-1a676c3280d6">
-      <Terms xmlns="http://schemas.microsoft.com/office/infopath/2007/PartnerControls"/>
-    </lcf76f155ced4ddcb4097134ff3c332f>
-    <ReferenceId xmlns="d6efa0f9-dae8-495f-a801-1a676c3280d6" xsi:nil="true"/>
-  </documentManagement>
-</p:properties>
+<?mso-contentType ?>
+<FormTemplates xmlns="http://schemas.microsoft.com/sharepoint/v3/contenttype/forms">
+  <Display>DocumentLibraryForm</Display>
+  <Edit>DocumentLibraryForm</Edit>
+  <New>DocumentLibraryForm</New>
+</FormTemplates>
 </file>
 
 <file path=customXml/itemProps1.xml><?xml version="1.0" encoding="utf-8"?>
-<ds:datastoreItem xmlns:ds="http://schemas.openxmlformats.org/officeDocument/2006/customXml" ds:itemID="{0A4EF1CA-211F-4D3B-A3A7-59A30722EE61}">
+<ds:datastoreItem xmlns:ds="http://schemas.openxmlformats.org/officeDocument/2006/customXml" ds:itemID="{91F92A0A-AACE-43E5-89F9-369DFE81A653}">
   <ds:schemaRefs>
-    <ds:schemaRef ds:uri="http://schemas.microsoft.com/sharepoint/v3/contenttype/forms"/>
+    <ds:schemaRef ds:uri="http://schemas.microsoft.com/office/2006/metadata/properties"/>
+    <ds:schemaRef ds:uri="http://schemas.microsoft.com/office/infopath/2007/PartnerControls"/>
+    <ds:schemaRef ds:uri="a525567b-649d-460c-8e8e-4b8ff2198859"/>
+    <ds:schemaRef ds:uri="d6efa0f9-dae8-495f-a801-1a676c3280d6"/>
   </ds:schemaRefs>
 </ds:datastoreItem>
 </file>
 
 <file path=customXml/itemProps2.xml><?xml version="1.0" encoding="utf-8"?>
-<ds:datastoreItem xmlns:ds="http://schemas.openxmlformats.org/officeDocument/2006/customXml" ds:itemID="{8162CAD7-841C-4740-BB05-9434E13DB1CA}">
-  <ds:schemaRefs>
-    <ds:schemaRef ds:uri="http://schemas.openxmlformats.org/officeDocument/2006/bibliography"/>
-  </ds:schemaRefs>
-</ds:datastoreItem>
-</file>
-
-<file path=customXml/itemProps3.xml><?xml version="1.0" encoding="utf-8"?>
 <ds:datastoreItem xmlns:ds="http://schemas.openxmlformats.org/officeDocument/2006/customXml" ds:itemID="{7D4AE7E9-120C-4E86-BD4D-2F997BADDFF5}">
   <ds:schemaRefs>
     <ds:schemaRef ds:uri="http://schemas.microsoft.com/office/2006/metadata/contentType"/>
@@ -4142,13 +4796,18 @@
 </ds:datastoreItem>
 </file>
 
+<file path=customXml/itemProps3.xml><?xml version="1.0" encoding="utf-8"?>
+<ds:datastoreItem xmlns:ds="http://schemas.openxmlformats.org/officeDocument/2006/customXml" ds:itemID="{8162CAD7-841C-4740-BB05-9434E13DB1CA}">
+  <ds:schemaRefs>
+    <ds:schemaRef ds:uri="http://schemas.openxmlformats.org/officeDocument/2006/bibliography"/>
+  </ds:schemaRefs>
+</ds:datastoreItem>
+</file>
+
 <file path=customXml/itemProps4.xml><?xml version="1.0" encoding="utf-8"?>
-<ds:datastoreItem xmlns:ds="http://schemas.openxmlformats.org/officeDocument/2006/customXml" ds:itemID="{91F92A0A-AACE-43E5-89F9-369DFE81A653}">
+<ds:datastoreItem xmlns:ds="http://schemas.openxmlformats.org/officeDocument/2006/customXml" ds:itemID="{0A4EF1CA-211F-4D3B-A3A7-59A30722EE61}">
   <ds:schemaRefs>
-    <ds:schemaRef ds:uri="http://schemas.microsoft.com/office/2006/metadata/properties"/>
-    <ds:schemaRef ds:uri="http://schemas.microsoft.com/office/infopath/2007/PartnerControls"/>
-    <ds:schemaRef ds:uri="a525567b-649d-460c-8e8e-4b8ff2198859"/>
-    <ds:schemaRef ds:uri="d6efa0f9-dae8-495f-a801-1a676c3280d6"/>
+    <ds:schemaRef ds:uri="http://schemas.microsoft.com/sharepoint/v3/contenttype/forms"/>
   </ds:schemaRefs>
 </ds:datastoreItem>
 </file>
</xml_diff>

<commit_message>
fix GDD once again :3
</commit_message>
<xml_diff>
--- a/docs/tiny_game_design_document.docx
+++ b/docs/tiny_game_design_document.docx
@@ -578,7 +578,7 @@
     </w:p>
     <w:p>
       <w:pPr>
-        <w:pStyle w:val="Kop1"/>
+        <w:pStyle w:val="Heading1"/>
       </w:pPr>
       <w:bookmarkStart w:id="0" w:name="_Toc164783169"/>
       <w:r>
@@ -660,7 +660,7 @@
     </w:p>
     <w:tbl>
       <w:tblPr>
-        <w:tblStyle w:val="Tabelrasterlicht"/>
+        <w:tblStyle w:val="TableGridLight"/>
         <w:tblW w:w="0" w:type="auto"/>
         <w:tblLook w:val="04A0" w:firstRow="1" w:lastRow="0" w:firstColumn="1" w:lastColumn="0" w:noHBand="0" w:noVBand="1"/>
       </w:tblPr>
@@ -797,7 +797,15 @@
                 <w:bCs/>
                 <w:lang w:val="en-US"/>
               </w:rPr>
-              <w:t>Colorful, happy, cubic, low p</w:t>
+              <w:t xml:space="preserve">Micro-game, Data-visualization, </w:t>
+            </w:r>
+            <w:r>
+              <w:rPr>
+                <w:b/>
+                <w:bCs/>
+                <w:lang w:val="en-US"/>
+              </w:rPr>
+              <w:t>Colorful, cubic, low p</w:t>
             </w:r>
             <w:r>
               <w:rPr>
@@ -864,15 +872,7 @@
                 <w:bCs/>
                 <w:lang w:val="en-US"/>
               </w:rPr>
-              <w:t xml:space="preserve">N\A </w:t>
-            </w:r>
-            <w:r>
-              <w:rPr>
-                <w:b/>
-                <w:bCs/>
-                <w:lang w:val="en-US"/>
-              </w:rPr>
-              <w:t>(mild cartoon violence)  (ages 9+) (young adults difficulty)</w:t>
+              <w:t>Target group is individuals between the ages of 18-44, targeting men, but with a style matching a more gender-neutral tone.</w:t>
             </w:r>
           </w:p>
         </w:tc>
@@ -927,33 +927,119 @@
                 <w:bCs/>
                 <w:lang w:val="en-US"/>
               </w:rPr>
-              <w:t xml:space="preserve">Rouge-lite tower defense where u have randomly </w:t>
-            </w:r>
-            <w:proofErr w:type="spellStart"/>
-            <w:r>
-              <w:rPr>
-                <w:b/>
-                <w:bCs/>
-                <w:lang w:val="en-US"/>
-              </w:rPr>
-              <w:t>renerated</w:t>
-            </w:r>
-            <w:proofErr w:type="spellEnd"/>
-            <w:r>
-              <w:rPr>
-                <w:b/>
-                <w:bCs/>
-                <w:lang w:val="en-US"/>
-              </w:rPr>
-              <w:t xml:space="preserve"> levels</w:t>
-            </w:r>
-            <w:r>
-              <w:rPr>
-                <w:b/>
-                <w:bCs/>
-                <w:lang w:val="en-US"/>
-              </w:rPr>
-              <w:t xml:space="preserve">, every new level your money gets reset to a set amount for that level, levels are infinite using a seed based system. </w:t>
+              <w:t>The game is a t</w:t>
+            </w:r>
+            <w:r>
+              <w:rPr>
+                <w:b/>
+                <w:bCs/>
+                <w:lang w:val="en-US"/>
+              </w:rPr>
+              <w:t xml:space="preserve">ower defense where </w:t>
+            </w:r>
+            <w:r>
+              <w:rPr>
+                <w:b/>
+                <w:bCs/>
+                <w:lang w:val="en-US"/>
+              </w:rPr>
+              <w:t>you</w:t>
+            </w:r>
+            <w:r>
+              <w:rPr>
+                <w:b/>
+                <w:bCs/>
+                <w:lang w:val="en-US"/>
+              </w:rPr>
+              <w:t xml:space="preserve"> </w:t>
+            </w:r>
+            <w:r>
+              <w:rPr>
+                <w:b/>
+                <w:bCs/>
+                <w:lang w:val="en-US"/>
+              </w:rPr>
+              <w:t xml:space="preserve">defend yourself </w:t>
+            </w:r>
+            <w:r>
+              <w:rPr>
+                <w:b/>
+                <w:bCs/>
+                <w:lang w:val="en-US"/>
+              </w:rPr>
+              <w:t xml:space="preserve">with towers </w:t>
+            </w:r>
+            <w:r>
+              <w:rPr>
+                <w:b/>
+                <w:bCs/>
+                <w:lang w:val="en-US"/>
+              </w:rPr>
+              <w:t xml:space="preserve">within </w:t>
+            </w:r>
+            <w:r>
+              <w:rPr>
+                <w:b/>
+                <w:bCs/>
+                <w:lang w:val="en-US"/>
+              </w:rPr>
+              <w:t xml:space="preserve">randomly </w:t>
+            </w:r>
+            <w:r>
+              <w:rPr>
+                <w:b/>
+                <w:bCs/>
+                <w:lang w:val="en-US"/>
+              </w:rPr>
+              <w:t>generated</w:t>
+            </w:r>
+            <w:r>
+              <w:rPr>
+                <w:b/>
+                <w:bCs/>
+                <w:lang w:val="en-US"/>
+              </w:rPr>
+              <w:t xml:space="preserve"> </w:t>
+            </w:r>
+            <w:r>
+              <w:rPr>
+                <w:b/>
+                <w:bCs/>
+                <w:lang w:val="en-US"/>
+              </w:rPr>
+              <w:t>(seed-based)</w:t>
+            </w:r>
+            <w:r>
+              <w:rPr>
+                <w:b/>
+                <w:bCs/>
+                <w:lang w:val="en-US"/>
+              </w:rPr>
+              <w:t xml:space="preserve"> level</w:t>
+            </w:r>
+            <w:r>
+              <w:rPr>
+                <w:b/>
+                <w:bCs/>
+                <w:lang w:val="en-US"/>
+              </w:rPr>
+              <w:t>s</w:t>
+            </w:r>
+            <w:r>
+              <w:rPr>
+                <w:b/>
+                <w:bCs/>
+                <w:lang w:val="en-US"/>
+              </w:rPr>
+              <w:t>.</w:t>
+            </w:r>
+            <w:r>
+              <w:rPr>
+                <w:b/>
+                <w:bCs/>
+                <w:lang w:val="en-US"/>
+              </w:rPr>
+              <w:t xml:space="preserve"> </w:t>
             </w:r>
           </w:p>
           <w:p>
@@ -970,25 +1056,152 @@
                 <w:bCs/>
                 <w:lang w:val="en-US"/>
               </w:rPr>
-              <w:t xml:space="preserve">During buy phase you can buy towers, during the placing phase you can place them and during the battle phase you </w:t>
-            </w:r>
-            <w:proofErr w:type="spellStart"/>
-            <w:r>
-              <w:rPr>
-                <w:b/>
-                <w:bCs/>
-                <w:lang w:val="en-US"/>
-              </w:rPr>
-              <w:t>cant</w:t>
-            </w:r>
-            <w:proofErr w:type="spellEnd"/>
-            <w:r>
-              <w:rPr>
-                <w:b/>
-                <w:bCs/>
-                <w:lang w:val="en-US"/>
-              </w:rPr>
-              <w:t xml:space="preserve"> do anything except move towers using money.</w:t>
+              <w:t>E</w:t>
+            </w:r>
+            <w:r>
+              <w:rPr>
+                <w:b/>
+                <w:bCs/>
+                <w:lang w:val="en-US"/>
+              </w:rPr>
+              <w:t>very new level your money gets reset</w:t>
+            </w:r>
+            <w:r>
+              <w:rPr>
+                <w:b/>
+                <w:bCs/>
+                <w:lang w:val="en-US"/>
+              </w:rPr>
+              <w:t xml:space="preserve"> to a set amount, but the amount of money you earn within that level increases</w:t>
+            </w:r>
+            <w:r>
+              <w:rPr>
+                <w:b/>
+                <w:bCs/>
+                <w:lang w:val="en-US"/>
+              </w:rPr>
+              <w:t xml:space="preserve"> for every level</w:t>
+            </w:r>
+            <w:r>
+              <w:rPr>
+                <w:b/>
+                <w:bCs/>
+                <w:lang w:val="en-US"/>
+              </w:rPr>
+              <w:t>.</w:t>
+            </w:r>
+          </w:p>
+          <w:p>
+            <w:pPr>
+              <w:rPr>
+                <w:b/>
+                <w:bCs/>
+                <w:lang w:val="en-US"/>
+              </w:rPr>
+            </w:pPr>
+            <w:r>
+              <w:rPr>
+                <w:b/>
+                <w:bCs/>
+                <w:lang w:val="en-US"/>
+              </w:rPr>
+              <w:t xml:space="preserve">During </w:t>
+            </w:r>
+            <w:r>
+              <w:rPr>
+                <w:b/>
+                <w:bCs/>
+                <w:lang w:val="en-US"/>
+              </w:rPr>
+              <w:t xml:space="preserve">the </w:t>
+            </w:r>
+            <w:r>
+              <w:rPr>
+                <w:b/>
+                <w:bCs/>
+                <w:lang w:val="en-US"/>
+              </w:rPr>
+              <w:t>buy</w:t>
+            </w:r>
+            <w:r>
+              <w:rPr>
+                <w:b/>
+                <w:bCs/>
+                <w:lang w:val="en-US"/>
+              </w:rPr>
+              <w:t>ing and placing</w:t>
+            </w:r>
+            <w:r>
+              <w:rPr>
+                <w:b/>
+                <w:bCs/>
+                <w:lang w:val="en-US"/>
+              </w:rPr>
+              <w:t xml:space="preserve"> phas</w:t>
+            </w:r>
+            <w:r>
+              <w:rPr>
+                <w:b/>
+                <w:bCs/>
+                <w:lang w:val="en-US"/>
+              </w:rPr>
+              <w:t>e</w:t>
+            </w:r>
+            <w:r>
+              <w:rPr>
+                <w:b/>
+                <w:bCs/>
+                <w:lang w:val="en-US"/>
+              </w:rPr>
+              <w:t xml:space="preserve"> you can buy</w:t>
+            </w:r>
+            <w:r>
+              <w:rPr>
+                <w:b/>
+                <w:bCs/>
+                <w:lang w:val="en-US"/>
+              </w:rPr>
+              <w:t xml:space="preserve"> and place the</w:t>
+            </w:r>
+            <w:r>
+              <w:rPr>
+                <w:b/>
+                <w:bCs/>
+                <w:lang w:val="en-US"/>
+              </w:rPr>
+              <w:t xml:space="preserve"> towers</w:t>
+            </w:r>
+            <w:r>
+              <w:rPr>
+                <w:b/>
+                <w:bCs/>
+                <w:lang w:val="en-US"/>
+              </w:rPr>
+              <w:t xml:space="preserve"> to defend yourself wit</w:t>
+            </w:r>
+            <w:r>
+              <w:rPr>
+                <w:b/>
+                <w:bCs/>
+                <w:lang w:val="en-US"/>
+              </w:rPr>
+              <w:t>h, and</w:t>
+            </w:r>
+            <w:r>
+              <w:rPr>
+                <w:b/>
+                <w:bCs/>
+                <w:lang w:val="en-US"/>
+              </w:rPr>
+              <w:t xml:space="preserve"> during the battle phase </w:t>
+            </w:r>
+            <w:r>
+              <w:rPr>
+                <w:b/>
+                <w:bCs/>
+                <w:lang w:val="en-US"/>
+              </w:rPr>
+              <w:t>you can upgrade towers by pressing on them.</w:t>
             </w:r>
           </w:p>
         </w:tc>
@@ -1043,15 +1256,7 @@
                 <w:bCs/>
                 <w:lang w:val="en-US"/>
               </w:rPr>
-              <w:t>Survive for as long a</w:t>
-            </w:r>
-            <w:r>
-              <w:rPr>
-                <w:b/>
-                <w:bCs/>
-                <w:lang w:val="en-US"/>
-              </w:rPr>
-              <w:t>s possible getting currency for future upgrades</w:t>
+              <w:t>Beat the level in the least amount of tries and using as little money as possible, all while trying to survive.</w:t>
             </w:r>
           </w:p>
         </w:tc>
@@ -1099,6 +1304,7 @@
               <w:rPr>
                 <w:b/>
                 <w:bCs/>
+                <w:noProof/>
               </w:rPr>
             </w:pPr>
             <w:r>
@@ -1108,9 +1314,17 @@
                 <w:noProof/>
               </w:rPr>
               <w:drawing>
-                <wp:inline distT="0" distB="0" distL="0" distR="0" wp14:anchorId="10E96453" wp14:editId="198691BB">
-                  <wp:extent cx="2460978" cy="1384300"/>
-                  <wp:effectExtent l="0" t="0" r="0" b="6350"/>
+                <wp:anchor distT="0" distB="0" distL="114300" distR="114300" simplePos="0" relativeHeight="251664384" behindDoc="0" locked="0" layoutInCell="1" allowOverlap="1" wp14:anchorId="10E96453" wp14:editId="1F96344C">
+                  <wp:simplePos x="0" y="0"/>
+                  <wp:positionH relativeFrom="column">
+                    <wp:posOffset>17145</wp:posOffset>
+                  </wp:positionH>
+                  <wp:positionV relativeFrom="paragraph">
+                    <wp:posOffset>406400</wp:posOffset>
+                  </wp:positionV>
+                  <wp:extent cx="1955800" cy="1099820"/>
+                  <wp:effectExtent l="0" t="0" r="6350" b="5080"/>
+                  <wp:wrapSquare wrapText="bothSides"/>
                   <wp:docPr id="257925262" name="Afbeelding 2"/>
                   <wp:cNvGraphicFramePr>
                     <a:graphicFrameLocks xmlns:a="http://schemas.openxmlformats.org/drawingml/2006/main" noChangeAspect="1"/>
@@ -1140,7 +1354,163 @@
                         <pic:spPr bwMode="auto">
                           <a:xfrm>
                             <a:off x="0" y="0"/>
-                            <a:ext cx="2470772" cy="1389809"/>
+                            <a:ext cx="1955800" cy="1099820"/>
+                          </a:xfrm>
+                          <a:prstGeom prst="rect">
+                            <a:avLst/>
+                          </a:prstGeom>
+                          <a:noFill/>
+                          <a:ln>
+                            <a:noFill/>
+                          </a:ln>
+                        </pic:spPr>
+                      </pic:pic>
+                    </a:graphicData>
+                  </a:graphic>
+                </wp:anchor>
+              </w:drawing>
+            </w:r>
+            <w:r>
+              <w:rPr>
+                <w:noProof/>
+              </w:rPr>
+              <w:drawing>
+                <wp:anchor distT="0" distB="0" distL="114300" distR="114300" simplePos="0" relativeHeight="251665408" behindDoc="0" locked="0" layoutInCell="1" allowOverlap="1" wp14:anchorId="25E2227E" wp14:editId="25208FE4">
+                  <wp:simplePos x="0" y="0"/>
+                  <wp:positionH relativeFrom="column">
+                    <wp:posOffset>2084402</wp:posOffset>
+                  </wp:positionH>
+                  <wp:positionV relativeFrom="paragraph">
+                    <wp:posOffset>394749</wp:posOffset>
+                  </wp:positionV>
+                  <wp:extent cx="1972945" cy="1104900"/>
+                  <wp:effectExtent l="0" t="0" r="8255" b="0"/>
+                  <wp:wrapSquare wrapText="bothSides"/>
+                  <wp:docPr id="683202858" name="Afbeelding 5" descr="The Cube World beta is underway, but you probably can't get in"/>
+                  <wp:cNvGraphicFramePr>
+                    <a:graphicFrameLocks xmlns:a="http://schemas.openxmlformats.org/drawingml/2006/main" noChangeAspect="1"/>
+                  </wp:cNvGraphicFramePr>
+                  <a:graphic xmlns:a="http://schemas.openxmlformats.org/drawingml/2006/main">
+                    <a:graphicData uri="http://schemas.openxmlformats.org/drawingml/2006/picture">
+                      <pic:pic xmlns:pic="http://schemas.openxmlformats.org/drawingml/2006/picture">
+                        <pic:nvPicPr>
+                          <pic:cNvPr id="0" name="Picture 15" descr="The Cube World beta is underway, but you probably can't get in"/>
+                          <pic:cNvPicPr>
+                            <a:picLocks noChangeAspect="1" noChangeArrowheads="1"/>
+                          </pic:cNvPicPr>
+                        </pic:nvPicPr>
+                        <pic:blipFill>
+                          <a:blip r:embed="rId13">
+                            <a:extLst>
+                              <a:ext uri="{28A0092B-C50C-407E-A947-70E740481C1C}">
+                                <a14:useLocalDpi xmlns:a14="http://schemas.microsoft.com/office/drawing/2010/main" val="0"/>
+                              </a:ext>
+                            </a:extLst>
+                          </a:blip>
+                          <a:srcRect/>
+                          <a:stretch>
+                            <a:fillRect/>
+                          </a:stretch>
+                        </pic:blipFill>
+                        <pic:spPr bwMode="auto">
+                          <a:xfrm>
+                            <a:off x="0" y="0"/>
+                            <a:ext cx="1972945" cy="1104900"/>
+                          </a:xfrm>
+                          <a:prstGeom prst="rect">
+                            <a:avLst/>
+                          </a:prstGeom>
+                          <a:noFill/>
+                          <a:ln>
+                            <a:noFill/>
+                          </a:ln>
+                        </pic:spPr>
+                      </pic:pic>
+                    </a:graphicData>
+                  </a:graphic>
+                </wp:anchor>
+              </w:drawing>
+            </w:r>
+            <w:r>
+              <w:rPr>
+                <w:b/>
+                <w:bCs/>
+                <w:noProof/>
+              </w:rPr>
+              <w:t>Level design, first t</w:t>
+            </w:r>
+            <w:r>
+              <w:rPr>
+                <w:b/>
+                <w:bCs/>
+                <w:noProof/>
+              </w:rPr>
+              <w:t>wo</w:t>
+            </w:r>
+            <w:r>
+              <w:rPr>
+                <w:b/>
+                <w:bCs/>
+                <w:noProof/>
+              </w:rPr>
+              <w:t xml:space="preserve"> images are the style we are going for, the third image is how we want to structure our levels.</w:t>
+            </w:r>
+          </w:p>
+          <w:p>
+            <w:pPr>
+              <w:rPr>
+                <w:b/>
+                <w:bCs/>
+              </w:rPr>
+            </w:pPr>
+          </w:p>
+          <w:p>
+            <w:pPr>
+              <w:rPr>
+                <w:b/>
+                <w:bCs/>
+              </w:rPr>
+            </w:pPr>
+            <w:r>
+              <w:rPr>
+                <w:b/>
+                <w:bCs/>
+                <w:noProof/>
+              </w:rPr>
+              <w:drawing>
+                <wp:inline distT="0" distB="0" distL="0" distR="0" wp14:anchorId="6F1FAAB2" wp14:editId="7D433A13">
+                  <wp:extent cx="1695450" cy="1271588"/>
+                  <wp:effectExtent l="0" t="0" r="0" b="5080"/>
+                  <wp:docPr id="310625427" name="Afbeelding 4"/>
+                  <wp:cNvGraphicFramePr>
+                    <a:graphicFrameLocks xmlns:a="http://schemas.openxmlformats.org/drawingml/2006/main" noChangeAspect="1"/>
+                  </wp:cNvGraphicFramePr>
+                  <a:graphic xmlns:a="http://schemas.openxmlformats.org/drawingml/2006/main">
+                    <a:graphicData uri="http://schemas.openxmlformats.org/drawingml/2006/picture">
+                      <pic:pic xmlns:pic="http://schemas.openxmlformats.org/drawingml/2006/picture">
+                        <pic:nvPicPr>
+                          <pic:cNvPr id="0" name="Picture 13"/>
+                          <pic:cNvPicPr>
+                            <a:picLocks noChangeAspect="1" noChangeArrowheads="1"/>
+                          </pic:cNvPicPr>
+                        </pic:nvPicPr>
+                        <pic:blipFill>
+                          <a:blip r:embed="rId14" cstate="print">
+                            <a:extLst>
+                              <a:ext uri="{28A0092B-C50C-407E-A947-70E740481C1C}">
+                                <a14:useLocalDpi xmlns:a14="http://schemas.microsoft.com/office/drawing/2010/main" val="0"/>
+                              </a:ext>
+                            </a:extLst>
+                          </a:blip>
+                          <a:srcRect/>
+                          <a:stretch>
+                            <a:fillRect/>
+                          </a:stretch>
+                        </pic:blipFill>
+                        <pic:spPr bwMode="auto">
+                          <a:xfrm>
+                            <a:off x="0" y="0"/>
+                            <a:ext cx="1695450" cy="1271588"/>
                           </a:xfrm>
                           <a:prstGeom prst="rect">
                             <a:avLst/>
@@ -1156,17 +1526,39 @@
                 </wp:inline>
               </w:drawing>
             </w:r>
-            <w:r>
-              <w:rPr>
-                <w:b/>
-                <w:bCs/>
+          </w:p>
+          <w:p>
+            <w:pPr>
+              <w:rPr>
+                <w:b/>
+                <w:bCs/>
+              </w:rPr>
+            </w:pPr>
+          </w:p>
+          <w:p>
+            <w:pPr>
+              <w:rPr>
+                <w:b/>
+                <w:bCs/>
+              </w:rPr>
+            </w:pPr>
+            <w:r>
+              <w:rPr>
                 <w:noProof/>
               </w:rPr>
               <w:drawing>
-                <wp:inline distT="0" distB="0" distL="0" distR="0" wp14:anchorId="7BEBB007" wp14:editId="3186B20F">
-                  <wp:extent cx="1860550" cy="1395413"/>
+                <wp:anchor distT="0" distB="0" distL="114300" distR="114300" simplePos="0" relativeHeight="251668480" behindDoc="0" locked="0" layoutInCell="1" allowOverlap="1" wp14:anchorId="502D1050" wp14:editId="5F8A5711">
+                  <wp:simplePos x="0" y="0"/>
+                  <wp:positionH relativeFrom="column">
+                    <wp:posOffset>2315210</wp:posOffset>
+                  </wp:positionH>
+                  <wp:positionV relativeFrom="paragraph">
+                    <wp:posOffset>180340</wp:posOffset>
+                  </wp:positionV>
+                  <wp:extent cx="1936750" cy="1221105"/>
                   <wp:effectExtent l="0" t="0" r="6350" b="0"/>
-                  <wp:docPr id="310625427" name="Afbeelding 4"/>
+                  <wp:wrapSquare wrapText="bothSides"/>
+                  <wp:docPr id="151386240" name="Picture 2"/>
                   <wp:cNvGraphicFramePr>
                     <a:graphicFrameLocks xmlns:a="http://schemas.openxmlformats.org/drawingml/2006/main" noChangeAspect="1"/>
                   </wp:cNvGraphicFramePr>
@@ -1174,13 +1566,13 @@
                     <a:graphicData uri="http://schemas.openxmlformats.org/drawingml/2006/picture">
                       <pic:pic xmlns:pic="http://schemas.openxmlformats.org/drawingml/2006/picture">
                         <pic:nvPicPr>
-                          <pic:cNvPr id="0" name="Picture 13"/>
+                          <pic:cNvPr id="0" name="Picture 3"/>
                           <pic:cNvPicPr>
                             <a:picLocks noChangeAspect="1" noChangeArrowheads="1"/>
                           </pic:cNvPicPr>
                         </pic:nvPicPr>
                         <pic:blipFill>
-                          <a:blip r:embed="rId13" cstate="print">
+                          <a:blip r:embed="rId15">
                             <a:extLst>
                               <a:ext uri="{28A0092B-C50C-407E-A947-70E740481C1C}">
                                 <a14:useLocalDpi xmlns:a14="http://schemas.microsoft.com/office/drawing/2010/main" val="0"/>
@@ -1195,7 +1587,7 @@
                         <pic:spPr bwMode="auto">
                           <a:xfrm>
                             <a:off x="0" y="0"/>
-                            <a:ext cx="1876999" cy="1407750"/>
+                            <a:ext cx="1936750" cy="1221105"/>
                           </a:xfrm>
                           <a:prstGeom prst="rect">
                             <a:avLst/>
@@ -1208,34 +1600,32 @@
                       </pic:pic>
                     </a:graphicData>
                   </a:graphic>
-                </wp:inline>
+                  <wp14:sizeRelH relativeFrom="margin">
+                    <wp14:pctWidth>0</wp14:pctWidth>
+                  </wp14:sizeRelH>
+                  <wp14:sizeRelV relativeFrom="margin">
+                    <wp14:pctHeight>0</wp14:pctHeight>
+                  </wp14:sizeRelV>
+                </wp:anchor>
               </w:drawing>
             </w:r>
-          </w:p>
-          <w:p>
-            <w:pPr>
-              <w:rPr>
-                <w:b/>
-                <w:bCs/>
-              </w:rPr>
-            </w:pPr>
-          </w:p>
-          <w:p>
-            <w:pPr>
-              <w:rPr>
-                <w:b/>
-                <w:bCs/>
-              </w:rPr>
-            </w:pPr>
             <w:r>
               <w:rPr>
                 <w:noProof/>
               </w:rPr>
               <w:drawing>
-                <wp:inline distT="0" distB="0" distL="0" distR="0" wp14:anchorId="23A071BB" wp14:editId="24483CF4">
-                  <wp:extent cx="2247900" cy="1258824"/>
-                  <wp:effectExtent l="0" t="0" r="0" b="0"/>
-                  <wp:docPr id="683202858" name="Afbeelding 5" descr="The Cube World beta is underway, but you probably can't get in"/>
+                <wp:anchor distT="0" distB="0" distL="114300" distR="114300" simplePos="0" relativeHeight="251667456" behindDoc="0" locked="0" layoutInCell="1" allowOverlap="1" wp14:anchorId="0AFCABCA" wp14:editId="1FCDA000">
+                  <wp:simplePos x="0" y="0"/>
+                  <wp:positionH relativeFrom="column">
+                    <wp:posOffset>17145</wp:posOffset>
+                  </wp:positionH>
+                  <wp:positionV relativeFrom="paragraph">
+                    <wp:posOffset>196215</wp:posOffset>
+                  </wp:positionV>
+                  <wp:extent cx="2227580" cy="1220470"/>
+                  <wp:effectExtent l="0" t="0" r="1270" b="0"/>
+                  <wp:wrapSquare wrapText="bothSides"/>
+                  <wp:docPr id="1659519919" name="Picture 1"/>
                   <wp:cNvGraphicFramePr>
                     <a:graphicFrameLocks xmlns:a="http://schemas.openxmlformats.org/drawingml/2006/main" noChangeAspect="1"/>
                   </wp:cNvGraphicFramePr>
@@ -1243,13 +1633,13 @@
                     <a:graphicData uri="http://schemas.openxmlformats.org/drawingml/2006/picture">
                       <pic:pic xmlns:pic="http://schemas.openxmlformats.org/drawingml/2006/picture">
                         <pic:nvPicPr>
-                          <pic:cNvPr id="0" name="Picture 15" descr="The Cube World beta is underway, but you probably can't get in"/>
+                          <pic:cNvPr id="0" name="Picture 1"/>
                           <pic:cNvPicPr>
                             <a:picLocks noChangeAspect="1" noChangeArrowheads="1"/>
                           </pic:cNvPicPr>
                         </pic:nvPicPr>
                         <pic:blipFill>
-                          <a:blip r:embed="rId14">
+                          <a:blip r:embed="rId16" cstate="print">
                             <a:extLst>
                               <a:ext uri="{28A0092B-C50C-407E-A947-70E740481C1C}">
                                 <a14:useLocalDpi xmlns:a14="http://schemas.microsoft.com/office/drawing/2010/main" val="0"/>
@@ -1264,7 +1654,7 @@
                         <pic:spPr bwMode="auto">
                           <a:xfrm>
                             <a:off x="0" y="0"/>
-                            <a:ext cx="2250617" cy="1260345"/>
+                            <a:ext cx="2227580" cy="1220470"/>
                           </a:xfrm>
                           <a:prstGeom prst="rect">
                             <a:avLst/>
@@ -1277,9 +1667,128 @@
                       </pic:pic>
                     </a:graphicData>
                   </a:graphic>
-                </wp:inline>
+                  <wp14:sizeRelH relativeFrom="margin">
+                    <wp14:pctWidth>0</wp14:pctWidth>
+                  </wp14:sizeRelH>
+                  <wp14:sizeRelV relativeFrom="margin">
+                    <wp14:pctHeight>0</wp14:pctHeight>
+                  </wp14:sizeRelV>
+                </wp:anchor>
               </w:drawing>
             </w:r>
+            <w:proofErr w:type="spellStart"/>
+            <w:proofErr w:type="gramStart"/>
+            <w:r>
+              <w:rPr>
+                <w:b/>
+                <w:bCs/>
+              </w:rPr>
+              <w:t>general</w:t>
+            </w:r>
+            <w:proofErr w:type="spellEnd"/>
+            <w:proofErr w:type="gramEnd"/>
+            <w:r>
+              <w:rPr>
+                <w:b/>
+                <w:bCs/>
+              </w:rPr>
+              <w:t xml:space="preserve"> </w:t>
+            </w:r>
+            <w:r>
+              <w:rPr>
+                <w:b/>
+                <w:bCs/>
+              </w:rPr>
+              <w:t>UI design</w:t>
+            </w:r>
+            <w:r>
+              <w:rPr>
+                <w:b/>
+                <w:bCs/>
+              </w:rPr>
+              <w:t xml:space="preserve">, </w:t>
+            </w:r>
+            <w:proofErr w:type="spellStart"/>
+            <w:r>
+              <w:rPr>
+                <w:b/>
+                <w:bCs/>
+              </w:rPr>
+              <w:t>might</w:t>
+            </w:r>
+            <w:proofErr w:type="spellEnd"/>
+            <w:r>
+              <w:rPr>
+                <w:b/>
+                <w:bCs/>
+              </w:rPr>
+              <w:t xml:space="preserve"> </w:t>
+            </w:r>
+            <w:proofErr w:type="spellStart"/>
+            <w:r>
+              <w:rPr>
+                <w:b/>
+                <w:bCs/>
+              </w:rPr>
+              <w:t>not</w:t>
+            </w:r>
+            <w:proofErr w:type="spellEnd"/>
+            <w:r>
+              <w:rPr>
+                <w:b/>
+                <w:bCs/>
+              </w:rPr>
+              <w:t xml:space="preserve"> </w:t>
+            </w:r>
+            <w:proofErr w:type="spellStart"/>
+            <w:r>
+              <w:rPr>
+                <w:b/>
+                <w:bCs/>
+              </w:rPr>
+              <w:t>be</w:t>
+            </w:r>
+            <w:proofErr w:type="spellEnd"/>
+            <w:r>
+              <w:rPr>
+                <w:b/>
+                <w:bCs/>
+              </w:rPr>
+              <w:t xml:space="preserve"> </w:t>
+            </w:r>
+            <w:proofErr w:type="spellStart"/>
+            <w:r>
+              <w:rPr>
+                <w:b/>
+                <w:bCs/>
+              </w:rPr>
+              <w:t>followed</w:t>
+            </w:r>
+            <w:proofErr w:type="spellEnd"/>
+            <w:r>
+              <w:rPr>
+                <w:b/>
+                <w:bCs/>
+              </w:rPr>
+              <w:t xml:space="preserve"> </w:t>
+            </w:r>
+            <w:proofErr w:type="spellStart"/>
+            <w:r>
+              <w:rPr>
+                <w:b/>
+                <w:bCs/>
+              </w:rPr>
+              <w:t>strictly</w:t>
+            </w:r>
+            <w:proofErr w:type="spellEnd"/>
+          </w:p>
+          <w:p>
+            <w:pPr>
+              <w:rPr>
+                <w:b/>
+                <w:bCs/>
+              </w:rPr>
+            </w:pPr>
           </w:p>
         </w:tc>
       </w:tr>
@@ -1344,42 +1853,48 @@
                 <w:bCs/>
                 <w:lang w:val="en-US"/>
               </w:rPr>
-              <w:t>infinite gameplay with random levels and challenging gameplay</w:t>
-            </w:r>
-            <w:r>
-              <w:rPr>
-                <w:b/>
-                <w:bCs/>
-                <w:lang w:val="en-US"/>
-              </w:rPr>
-              <w:t>.</w:t>
-            </w:r>
-          </w:p>
-          <w:p>
-            <w:pPr>
-              <w:rPr>
-                <w:b/>
-                <w:bCs/>
-                <w:lang w:val="en-US"/>
-              </w:rPr>
-            </w:pPr>
-            <w:r>
-              <w:rPr>
-                <w:b/>
-                <w:bCs/>
-                <w:lang w:val="en-US"/>
-              </w:rPr>
-              <w:t>Incremental progression</w:t>
-            </w:r>
-          </w:p>
-          <w:p>
-            <w:pPr>
-              <w:rPr>
-                <w:b/>
-                <w:bCs/>
-                <w:lang w:val="en-US"/>
-              </w:rPr>
-            </w:pPr>
+              <w:t>I</w:t>
+            </w:r>
+            <w:r>
+              <w:rPr>
+                <w:b/>
+                <w:bCs/>
+                <w:lang w:val="en-US"/>
+              </w:rPr>
+              <w:t>nfinite gameplay with random</w:t>
+            </w:r>
+            <w:r>
+              <w:rPr>
+                <w:b/>
+                <w:bCs/>
+                <w:lang w:val="en-US"/>
+              </w:rPr>
+              <w:t xml:space="preserve"> </w:t>
+            </w:r>
+            <w:r>
+              <w:rPr>
+                <w:b/>
+                <w:bCs/>
+                <w:lang w:val="en-US"/>
+              </w:rPr>
+              <w:t>(seed-based)</w:t>
+            </w:r>
+            <w:r>
+              <w:rPr>
+                <w:b/>
+                <w:bCs/>
+                <w:lang w:val="en-US"/>
+              </w:rPr>
+              <w:t xml:space="preserve"> levels and challenging gameplay</w:t>
+            </w:r>
+            <w:r>
+              <w:rPr>
+                <w:b/>
+                <w:bCs/>
+                <w:lang w:val="en-US"/>
+              </w:rPr>
+              <w:t>, all the while earning more and more money.</w:t>
+            </w:r>
           </w:p>
         </w:tc>
       </w:tr>
@@ -1432,7 +1947,7 @@
           </w:tcPr>
           <w:p>
             <w:pPr>
-              <w:pStyle w:val="Lijstalinea"/>
+              <w:pStyle w:val="ListParagraph"/>
               <w:numPr>
                 <w:ilvl w:val="0"/>
                 <w:numId w:val="6"/>
@@ -1454,7 +1969,7 @@
           </w:p>
           <w:p>
             <w:pPr>
-              <w:pStyle w:val="Lijstalinea"/>
+              <w:pStyle w:val="ListParagraph"/>
               <w:numPr>
                 <w:ilvl w:val="0"/>
                 <w:numId w:val="6"/>
@@ -1487,7 +2002,23 @@
                 <w:bCs/>
                 <w:lang w:val="en-US"/>
               </w:rPr>
-              <w:t xml:space="preserve"> then </w:t>
+              <w:t xml:space="preserve"> </w:t>
+            </w:r>
+            <w:r>
+              <w:rPr>
+                <w:b/>
+                <w:bCs/>
+                <w:lang w:val="en-US"/>
+              </w:rPr>
+              <w:t>after that</w:t>
+            </w:r>
+            <w:r>
+              <w:rPr>
+                <w:b/>
+                <w:bCs/>
+                <w:lang w:val="en-US"/>
+              </w:rPr>
+              <w:t xml:space="preserve"> </w:t>
             </w:r>
             <w:r>
               <w:rPr>
@@ -1503,12 +2034,28 @@
                 <w:bCs/>
                 <w:lang w:val="en-US"/>
               </w:rPr>
-              <w:t>enter a battle phase</w:t>
+              <w:t xml:space="preserve">enter </w:t>
+            </w:r>
+            <w:r>
+              <w:rPr>
+                <w:b/>
+                <w:bCs/>
+                <w:lang w:val="en-US"/>
+              </w:rPr>
+              <w:t>the</w:t>
+            </w:r>
+            <w:r>
+              <w:rPr>
+                <w:b/>
+                <w:bCs/>
+                <w:lang w:val="en-US"/>
+              </w:rPr>
+              <w:t xml:space="preserve"> battle phase</w:t>
             </w:r>
           </w:p>
           <w:p>
             <w:pPr>
-              <w:pStyle w:val="Lijstalinea"/>
+              <w:pStyle w:val="ListParagraph"/>
               <w:numPr>
                 <w:ilvl w:val="0"/>
                 <w:numId w:val="6"/>
@@ -1525,12 +2072,20 @@
                 <w:bCs/>
                 <w:lang w:val="en-US"/>
               </w:rPr>
-              <w:t>If you lose you keep all the money you have and will set you back to wave 1</w:t>
+              <w:t xml:space="preserve">If you lose </w:t>
+            </w:r>
+            <w:r>
+              <w:rPr>
+                <w:b/>
+                <w:bCs/>
+                <w:lang w:val="en-US"/>
+              </w:rPr>
+              <w:t>you go back to the first wave of this level.</w:t>
             </w:r>
           </w:p>
           <w:p>
             <w:pPr>
-              <w:pStyle w:val="Lijstalinea"/>
+              <w:pStyle w:val="ListParagraph"/>
               <w:numPr>
                 <w:ilvl w:val="0"/>
                 <w:numId w:val="6"/>
@@ -1552,7 +2107,7 @@
           </w:p>
           <w:p>
             <w:pPr>
-              <w:pStyle w:val="Lijstalinea"/>
+              <w:pStyle w:val="ListParagraph"/>
               <w:numPr>
                 <w:ilvl w:val="0"/>
                 <w:numId w:val="6"/>
@@ -1574,7 +2129,7 @@
           </w:p>
           <w:p>
             <w:pPr>
-              <w:pStyle w:val="Lijstalinea"/>
+              <w:pStyle w:val="ListParagraph"/>
               <w:numPr>
                 <w:ilvl w:val="0"/>
                 <w:numId w:val="6"/>
@@ -1593,10 +2148,18 @@
               </w:rPr>
               <w:t>Defeating enemies will award coins</w:t>
             </w:r>
+            <w:r>
+              <w:rPr>
+                <w:b/>
+                <w:bCs/>
+                <w:lang w:val="en-US"/>
+              </w:rPr>
+              <w:t xml:space="preserve"> (which scales by level)</w:t>
+            </w:r>
           </w:p>
           <w:p>
             <w:pPr>
-              <w:pStyle w:val="Lijstalinea"/>
+              <w:pStyle w:val="ListParagraph"/>
               <w:numPr>
                 <w:ilvl w:val="0"/>
                 <w:numId w:val="6"/>
@@ -1618,7 +2181,7 @@
           </w:p>
           <w:p>
             <w:pPr>
-              <w:pStyle w:val="Lijstalinea"/>
+              <w:pStyle w:val="ListParagraph"/>
               <w:numPr>
                 <w:ilvl w:val="0"/>
                 <w:numId w:val="6"/>
@@ -1635,7 +2198,23 @@
                 <w:bCs/>
                 <w:lang w:val="en-US"/>
               </w:rPr>
-              <w:t xml:space="preserve">Saving data every wave so you can drop and continue where </w:t>
+              <w:t>Sav</w:t>
+            </w:r>
+            <w:r>
+              <w:rPr>
+                <w:b/>
+                <w:bCs/>
+                <w:lang w:val="en-US"/>
+              </w:rPr>
+              <w:t>e</w:t>
+            </w:r>
+            <w:r>
+              <w:rPr>
+                <w:b/>
+                <w:bCs/>
+                <w:lang w:val="en-US"/>
+              </w:rPr>
+              <w:t xml:space="preserve"> data every wave so you can drop and continue where </w:t>
             </w:r>
             <w:r>
               <w:rPr>
@@ -1652,11 +2231,19 @@
                 <w:lang w:val="en-US"/>
               </w:rPr>
               <w:t xml:space="preserve"> left off</w:t>
+            </w:r>
+            <w:r>
+              <w:rPr>
+                <w:b/>
+                <w:bCs/>
+                <w:lang w:val="en-US"/>
+              </w:rPr>
+              <w:t xml:space="preserve"> only losing progress made that wave.</w:t>
             </w:r>
           </w:p>
           <w:p>
             <w:pPr>
-              <w:pStyle w:val="Lijstalinea"/>
+              <w:pStyle w:val="ListParagraph"/>
               <w:numPr>
                 <w:ilvl w:val="0"/>
                 <w:numId w:val="6"/>
@@ -1673,12 +2260,28 @@
                 <w:bCs/>
                 <w:lang w:val="en-US"/>
               </w:rPr>
-              <w:t xml:space="preserve">The path of the units is shown </w:t>
+              <w:t xml:space="preserve">The path </w:t>
+            </w:r>
+            <w:r>
+              <w:rPr>
+                <w:b/>
+                <w:bCs/>
+                <w:lang w:val="en-US"/>
+              </w:rPr>
+              <w:t>the units follow will be shown with a clear path.</w:t>
+            </w:r>
+            <w:r>
+              <w:rPr>
+                <w:b/>
+                <w:bCs/>
+                <w:lang w:val="en-US"/>
+              </w:rPr>
+              <w:t xml:space="preserve"> </w:t>
             </w:r>
           </w:p>
           <w:p>
             <w:pPr>
-              <w:pStyle w:val="Lijstalinea"/>
+              <w:pStyle w:val="ListParagraph"/>
               <w:numPr>
                 <w:ilvl w:val="0"/>
                 <w:numId w:val="6"/>
@@ -1695,7 +2298,63 @@
                 <w:bCs/>
                 <w:lang w:val="en-US"/>
               </w:rPr>
-              <w:t>Random generated maps (seeded)</w:t>
+              <w:t>The map is r</w:t>
+            </w:r>
+            <w:r>
+              <w:rPr>
+                <w:b/>
+                <w:bCs/>
+                <w:lang w:val="en-US"/>
+              </w:rPr>
+              <w:t>andom</w:t>
+            </w:r>
+            <w:r>
+              <w:rPr>
+                <w:b/>
+                <w:bCs/>
+                <w:lang w:val="en-US"/>
+              </w:rPr>
+              <w:t>ly</w:t>
+            </w:r>
+            <w:r>
+              <w:rPr>
+                <w:b/>
+                <w:bCs/>
+                <w:lang w:val="en-US"/>
+              </w:rPr>
+              <w:t xml:space="preserve"> generated</w:t>
+            </w:r>
+            <w:r>
+              <w:rPr>
+                <w:b/>
+                <w:bCs/>
+                <w:lang w:val="en-US"/>
+              </w:rPr>
+              <w:t xml:space="preserve"> </w:t>
+            </w:r>
+            <w:r>
+              <w:rPr>
+                <w:b/>
+                <w:bCs/>
+                <w:lang w:val="en-US"/>
+              </w:rPr>
+              <w:t>(</w:t>
+            </w:r>
+            <w:r>
+              <w:rPr>
+                <w:b/>
+                <w:bCs/>
+                <w:lang w:val="en-US"/>
+              </w:rPr>
+              <w:t>seed-based</w:t>
+            </w:r>
+            <w:r>
+              <w:rPr>
+                <w:b/>
+                <w:bCs/>
+                <w:lang w:val="en-US"/>
+              </w:rPr>
+              <w:t>)</w:t>
             </w:r>
           </w:p>
         </w:tc>
@@ -1713,9 +2372,9 @@
       </w:pPr>
     </w:p>
     <w:sectPr>
-      <w:headerReference w:type="default" r:id="rId15"/>
-      <w:footerReference w:type="default" r:id="rId16"/>
-      <w:headerReference w:type="first" r:id="rId17"/>
+      <w:headerReference w:type="default" r:id="rId17"/>
+      <w:footerReference w:type="default" r:id="rId18"/>
+      <w:headerReference w:type="first" r:id="rId19"/>
       <w:pgSz w:w="11906" w:h="16838"/>
       <w:pgMar w:top="1417" w:right="1417" w:bottom="1417" w:left="1417" w:header="708" w:footer="708" w:gutter="0"/>
       <w:cols w:space="708"/>
@@ -2066,7 +2725,7 @@
 <w:hdr xmlns:wpc="http://schemas.microsoft.com/office/word/2010/wordprocessingCanvas" xmlns:cx="http://schemas.microsoft.com/office/drawing/2014/chartex" xmlns:cx1="http://schemas.microsoft.com/office/drawing/2015/9/8/chartex" xmlns:cx2="http://schemas.microsoft.com/office/drawing/2015/10/21/chartex" xmlns:cx3="http://schemas.microsoft.com/office/drawing/2016/5/9/chartex" xmlns:cx4="http://schemas.microsoft.com/office/drawing/2016/5/10/chartex" xmlns:cx5="http://schemas.microsoft.com/office/drawing/2016/5/11/chartex" xmlns:cx6="http://schemas.microsoft.com/office/drawing/2016/5/12/chartex" xmlns:cx7="http://schemas.microsoft.com/office/drawing/2016/5/13/chartex" xmlns:cx8="http://schemas.microsoft.com/office/drawing/2016/5/14/chartex" xmlns:mc="http://schemas.openxmlformats.org/markup-compatibility/2006" xmlns:aink="http://schemas.microsoft.com/office/drawing/2016/ink" xmlns:am3d="http://schemas.microsoft.com/office/drawing/2017/model3d" xmlns:o="urn:schemas-microsoft-com:office:office" xmlns:oel="http://schemas.microsoft.com/office/2019/extlst" xmlns:r="http://schemas.openxmlformats.org/officeDocument/2006/relationships" xmlns:m="http://schemas.openxmlformats.org/officeDocument/2006/math" xmlns:v="urn:schemas-microsoft-com:vml" xmlns:wp14="http://schemas.microsoft.com/office/word/2010/wordprocessingDrawing" xmlns:wp="http://schemas.openxmlformats.org/drawingml/2006/wordprocessingDrawing" xmlns:w10="urn:schemas-microsoft-com:office:word" xmlns:w="http://schemas.openxmlformats.org/wordprocessingml/2006/main" xmlns:w14="http://schemas.microsoft.com/office/word/2010/wordml" xmlns:w15="http://schemas.microsoft.com/office/word/2012/wordml" xmlns:w16cex="http://schemas.microsoft.com/office/word/2018/wordml/cex" xmlns:w16cid="http://schemas.microsoft.com/office/word/2016/wordml/cid" xmlns:w16="http://schemas.microsoft.com/office/word/2018/wordml" xmlns:w16du="http://schemas.microsoft.com/office/word/2023/wordml/word16du" xmlns:w16sdtdh="http://schemas.microsoft.com/office/word/2020/wordml/sdtdatahash" xmlns:w16se="http://schemas.microsoft.com/office/word/2015/wordml/symex" xmlns:wpg="http://schemas.microsoft.com/office/word/2010/wordprocessingGroup" xmlns:wpi="http://schemas.microsoft.com/office/word/2010/wordprocessingInk" xmlns:wne="http://schemas.microsoft.com/office/word/2006/wordml" xmlns:wps="http://schemas.microsoft.com/office/word/2010/wordprocessingShape" mc:Ignorable="w14 w15 w16se w16cid w16 w16cex w16sdtdh w16du wp14">
   <w:p>
     <w:pPr>
-      <w:pStyle w:val="Koptekst"/>
+      <w:pStyle w:val="Header"/>
       <w:jc w:val="center"/>
     </w:pPr>
   </w:p>
@@ -2077,7 +2736,7 @@
 <w:hdr xmlns:wpc="http://schemas.microsoft.com/office/word/2010/wordprocessingCanvas" xmlns:cx="http://schemas.microsoft.com/office/drawing/2014/chartex" xmlns:cx1="http://schemas.microsoft.com/office/drawing/2015/9/8/chartex" xmlns:cx2="http://schemas.microsoft.com/office/drawing/2015/10/21/chartex" xmlns:cx3="http://schemas.microsoft.com/office/drawing/2016/5/9/chartex" xmlns:cx4="http://schemas.microsoft.com/office/drawing/2016/5/10/chartex" xmlns:cx5="http://schemas.microsoft.com/office/drawing/2016/5/11/chartex" xmlns:cx6="http://schemas.microsoft.com/office/drawing/2016/5/12/chartex" xmlns:cx7="http://schemas.microsoft.com/office/drawing/2016/5/13/chartex" xmlns:cx8="http://schemas.microsoft.com/office/drawing/2016/5/14/chartex" xmlns:mc="http://schemas.openxmlformats.org/markup-compatibility/2006" xmlns:aink="http://schemas.microsoft.com/office/drawing/2016/ink" xmlns:am3d="http://schemas.microsoft.com/office/drawing/2017/model3d" xmlns:o="urn:schemas-microsoft-com:office:office" xmlns:oel="http://schemas.microsoft.com/office/2019/extlst" xmlns:r="http://schemas.openxmlformats.org/officeDocument/2006/relationships" xmlns:m="http://schemas.openxmlformats.org/officeDocument/2006/math" xmlns:v="urn:schemas-microsoft-com:vml" xmlns:wp14="http://schemas.microsoft.com/office/word/2010/wordprocessingDrawing" xmlns:wp="http://schemas.openxmlformats.org/drawingml/2006/wordprocessingDrawing" xmlns:w10="urn:schemas-microsoft-com:office:word" xmlns:w="http://schemas.openxmlformats.org/wordprocessingml/2006/main" xmlns:w14="http://schemas.microsoft.com/office/word/2010/wordml" xmlns:w15="http://schemas.microsoft.com/office/word/2012/wordml" xmlns:w16cex="http://schemas.microsoft.com/office/word/2018/wordml/cex" xmlns:w16cid="http://schemas.microsoft.com/office/word/2016/wordml/cid" xmlns:w16="http://schemas.microsoft.com/office/word/2018/wordml" xmlns:w16du="http://schemas.microsoft.com/office/word/2023/wordml/word16du" xmlns:w16sdtdh="http://schemas.microsoft.com/office/word/2020/wordml/sdtdatahash" xmlns:w16se="http://schemas.microsoft.com/office/word/2015/wordml/symex" xmlns:wpg="http://schemas.microsoft.com/office/word/2010/wordprocessingGroup" xmlns:wpi="http://schemas.microsoft.com/office/word/2010/wordprocessingInk" xmlns:wne="http://schemas.microsoft.com/office/word/2006/wordml" xmlns:wps="http://schemas.microsoft.com/office/word/2010/wordprocessingShape" mc:Ignorable="w14 w15 w16se w16cid w16 w16cex w16sdtdh w16du wp14">
   <w:p>
     <w:pPr>
-      <w:pStyle w:val="Koptekst"/>
+      <w:pStyle w:val="Header"/>
       <w:jc w:val="center"/>
     </w:pPr>
     <w:r>
@@ -3189,15 +3848,15 @@
     <w:lsdException w:name="Unresolved Mention" w:semiHidden="1" w:unhideWhenUsed="1"/>
     <w:lsdException w:name="Smart Link" w:semiHidden="1" w:unhideWhenUsed="1"/>
   </w:latentStyles>
-  <w:style w:type="paragraph" w:default="1" w:styleId="Standaard">
+  <w:style w:type="paragraph" w:default="1" w:styleId="Normal">
     <w:name w:val="Normal"/>
     <w:qFormat/>
   </w:style>
-  <w:style w:type="paragraph" w:styleId="Kop1">
+  <w:style w:type="paragraph" w:styleId="Heading1">
     <w:name w:val="heading 1"/>
-    <w:basedOn w:val="Standaard"/>
-    <w:next w:val="Standaard"/>
-    <w:link w:val="Kop1Char"/>
+    <w:basedOn w:val="Normal"/>
+    <w:next w:val="Normal"/>
+    <w:link w:val="Heading1Char"/>
     <w:uiPriority w:val="9"/>
     <w:qFormat/>
     <w:rsid w:val="00DF3B37"/>
@@ -3215,11 +3874,11 @@
       <w:szCs w:val="32"/>
     </w:rPr>
   </w:style>
-  <w:style w:type="paragraph" w:styleId="Kop2">
+  <w:style w:type="paragraph" w:styleId="Heading2">
     <w:name w:val="heading 2"/>
-    <w:basedOn w:val="Standaard"/>
-    <w:next w:val="Standaard"/>
-    <w:link w:val="Kop2Char"/>
+    <w:basedOn w:val="Normal"/>
+    <w:next w:val="Normal"/>
+    <w:link w:val="Heading2Char"/>
     <w:uiPriority w:val="9"/>
     <w:unhideWhenUsed/>
     <w:qFormat/>
@@ -3237,11 +3896,11 @@
       <w:szCs w:val="26"/>
     </w:rPr>
   </w:style>
-  <w:style w:type="paragraph" w:styleId="Kop3">
+  <w:style w:type="paragraph" w:styleId="Heading3">
     <w:name w:val="heading 3"/>
-    <w:basedOn w:val="Standaard"/>
-    <w:next w:val="Standaard"/>
-    <w:link w:val="Kop3Char"/>
+    <w:basedOn w:val="Normal"/>
+    <w:next w:val="Normal"/>
+    <w:link w:val="Heading3Char"/>
     <w:uiPriority w:val="9"/>
     <w:unhideWhenUsed/>
     <w:qFormat/>
@@ -3259,13 +3918,13 @@
       <w:szCs w:val="24"/>
     </w:rPr>
   </w:style>
-  <w:style w:type="character" w:default="1" w:styleId="Standaardalinea-lettertype">
+  <w:style w:type="character" w:default="1" w:styleId="DefaultParagraphFont">
     <w:name w:val="Default Paragraph Font"/>
     <w:uiPriority w:val="1"/>
     <w:semiHidden/>
     <w:unhideWhenUsed/>
   </w:style>
-  <w:style w:type="table" w:default="1" w:styleId="Standaardtabel">
+  <w:style w:type="table" w:default="1" w:styleId="TableNormal">
     <w:name w:val="Normal Table"/>
     <w:uiPriority w:val="99"/>
     <w:semiHidden/>
@@ -3280,16 +3939,16 @@
       </w:tblCellMar>
     </w:tblPr>
   </w:style>
-  <w:style w:type="numbering" w:default="1" w:styleId="Geenlijst">
+  <w:style w:type="numbering" w:default="1" w:styleId="NoList">
     <w:name w:val="No List"/>
     <w:uiPriority w:val="99"/>
     <w:semiHidden/>
     <w:unhideWhenUsed/>
   </w:style>
-  <w:style w:type="character" w:customStyle="1" w:styleId="Kop1Char">
-    <w:name w:val="Kop 1 Char"/>
-    <w:basedOn w:val="Standaardalinea-lettertype"/>
-    <w:link w:val="Kop1"/>
+  <w:style w:type="character" w:customStyle="1" w:styleId="Heading1Char">
+    <w:name w:val="Heading 1 Char"/>
+    <w:basedOn w:val="DefaultParagraphFont"/>
+    <w:link w:val="Heading1"/>
     <w:uiPriority w:val="9"/>
     <w:rsid w:val="00DF3B37"/>
     <w:rPr>
@@ -3300,10 +3959,10 @@
       <w:szCs w:val="32"/>
     </w:rPr>
   </w:style>
-  <w:style w:type="character" w:customStyle="1" w:styleId="Kop2Char">
-    <w:name w:val="Kop 2 Char"/>
-    <w:basedOn w:val="Standaardalinea-lettertype"/>
-    <w:link w:val="Kop2"/>
+  <w:style w:type="character" w:customStyle="1" w:styleId="Heading2Char">
+    <w:name w:val="Heading 2 Char"/>
+    <w:basedOn w:val="DefaultParagraphFont"/>
+    <w:link w:val="Heading2"/>
     <w:uiPriority w:val="9"/>
     <w:rsid w:val="007F2BE0"/>
     <w:rPr>
@@ -3313,9 +3972,9 @@
       <w:szCs w:val="26"/>
     </w:rPr>
   </w:style>
-  <w:style w:type="table" w:styleId="Tabelraster">
+  <w:style w:type="table" w:styleId="TableGrid">
     <w:name w:val="Table Grid"/>
-    <w:basedOn w:val="Standaardtabel"/>
+    <w:basedOn w:val="TableNormal"/>
     <w:uiPriority w:val="59"/>
     <w:rsid w:val="00075DC1"/>
     <w:pPr>
@@ -3336,10 +3995,10 @@
       </w:tblBorders>
     </w:tblPr>
   </w:style>
-  <w:style w:type="character" w:customStyle="1" w:styleId="Kop3Char">
-    <w:name w:val="Kop 3 Char"/>
-    <w:basedOn w:val="Standaardalinea-lettertype"/>
-    <w:link w:val="Kop3"/>
+  <w:style w:type="character" w:customStyle="1" w:styleId="Heading3Char">
+    <w:name w:val="Heading 3 Char"/>
+    <w:basedOn w:val="DefaultParagraphFont"/>
+    <w:link w:val="Heading3"/>
     <w:uiPriority w:val="9"/>
     <w:rsid w:val="0007052B"/>
     <w:rPr>
@@ -3349,11 +4008,11 @@
       <w:szCs w:val="24"/>
     </w:rPr>
   </w:style>
-  <w:style w:type="paragraph" w:styleId="Titel">
+  <w:style w:type="paragraph" w:styleId="Title">
     <w:name w:val="Title"/>
-    <w:basedOn w:val="Standaard"/>
-    <w:next w:val="Standaard"/>
-    <w:link w:val="TitelChar"/>
+    <w:basedOn w:val="Normal"/>
+    <w:next w:val="Normal"/>
+    <w:link w:val="TitleChar"/>
     <w:uiPriority w:val="10"/>
     <w:qFormat/>
     <w:rsid w:val="003D02C4"/>
@@ -3369,10 +4028,10 @@
       <w:szCs w:val="56"/>
     </w:rPr>
   </w:style>
-  <w:style w:type="character" w:customStyle="1" w:styleId="TitelChar">
-    <w:name w:val="Titel Char"/>
-    <w:basedOn w:val="Standaardalinea-lettertype"/>
-    <w:link w:val="Titel"/>
+  <w:style w:type="character" w:customStyle="1" w:styleId="TitleChar">
+    <w:name w:val="Title Char"/>
+    <w:basedOn w:val="DefaultParagraphFont"/>
+    <w:link w:val="Title"/>
     <w:uiPriority w:val="10"/>
     <w:rsid w:val="003D02C4"/>
     <w:rPr>
@@ -3383,11 +4042,11 @@
       <w:szCs w:val="56"/>
     </w:rPr>
   </w:style>
-  <w:style w:type="paragraph" w:styleId="Ondertitel">
+  <w:style w:type="paragraph" w:styleId="Subtitle">
     <w:name w:val="Subtitle"/>
-    <w:basedOn w:val="Standaard"/>
-    <w:next w:val="Standaard"/>
-    <w:link w:val="OndertitelChar"/>
+    <w:basedOn w:val="Normal"/>
+    <w:next w:val="Normal"/>
+    <w:link w:val="SubtitleChar"/>
     <w:uiPriority w:val="11"/>
     <w:qFormat/>
     <w:rsid w:val="003D02C4"/>
@@ -3402,10 +4061,10 @@
       <w:spacing w:val="15"/>
     </w:rPr>
   </w:style>
-  <w:style w:type="character" w:customStyle="1" w:styleId="OndertitelChar">
-    <w:name w:val="Ondertitel Char"/>
-    <w:basedOn w:val="Standaardalinea-lettertype"/>
-    <w:link w:val="Ondertitel"/>
+  <w:style w:type="character" w:customStyle="1" w:styleId="SubtitleChar">
+    <w:name w:val="Subtitle Char"/>
+    <w:basedOn w:val="DefaultParagraphFont"/>
+    <w:link w:val="Subtitle"/>
     <w:uiPriority w:val="11"/>
     <w:rsid w:val="003D02C4"/>
     <w:rPr>
@@ -3414,10 +4073,10 @@
       <w:spacing w:val="15"/>
     </w:rPr>
   </w:style>
-  <w:style w:type="paragraph" w:styleId="Kopvaninhoudsopgave">
+  <w:style w:type="paragraph" w:styleId="TOCHeading">
     <w:name w:val="TOC Heading"/>
-    <w:basedOn w:val="Kop1"/>
-    <w:next w:val="Standaard"/>
+    <w:basedOn w:val="Heading1"/>
+    <w:next w:val="Normal"/>
     <w:uiPriority w:val="39"/>
     <w:unhideWhenUsed/>
     <w:qFormat/>
@@ -3431,10 +4090,10 @@
       <w14:ligatures w14:val="none"/>
     </w:rPr>
   </w:style>
-  <w:style w:type="paragraph" w:styleId="Inhopg1">
+  <w:style w:type="paragraph" w:styleId="TOC1">
     <w:name w:val="toc 1"/>
-    <w:basedOn w:val="Standaard"/>
-    <w:next w:val="Standaard"/>
+    <w:basedOn w:val="Normal"/>
+    <w:next w:val="Normal"/>
     <w:autoRedefine/>
     <w:uiPriority w:val="39"/>
     <w:unhideWhenUsed/>
@@ -3443,10 +4102,10 @@
       <w:spacing w:after="100"/>
     </w:pPr>
   </w:style>
-  <w:style w:type="paragraph" w:styleId="Inhopg2">
+  <w:style w:type="paragraph" w:styleId="TOC2">
     <w:name w:val="toc 2"/>
-    <w:basedOn w:val="Standaard"/>
-    <w:next w:val="Standaard"/>
+    <w:basedOn w:val="Normal"/>
+    <w:next w:val="Normal"/>
     <w:autoRedefine/>
     <w:uiPriority w:val="39"/>
     <w:unhideWhenUsed/>
@@ -3456,10 +4115,10 @@
       <w:ind w:left="220"/>
     </w:pPr>
   </w:style>
-  <w:style w:type="paragraph" w:styleId="Inhopg3">
+  <w:style w:type="paragraph" w:styleId="TOC3">
     <w:name w:val="toc 3"/>
-    <w:basedOn w:val="Standaard"/>
-    <w:next w:val="Standaard"/>
+    <w:basedOn w:val="Normal"/>
+    <w:next w:val="Normal"/>
     <w:autoRedefine/>
     <w:uiPriority w:val="39"/>
     <w:unhideWhenUsed/>
@@ -3471,7 +4130,7 @@
   </w:style>
   <w:style w:type="character" w:styleId="Hyperlink">
     <w:name w:val="Hyperlink"/>
-    <w:basedOn w:val="Standaardalinea-lettertype"/>
+    <w:basedOn w:val="DefaultParagraphFont"/>
     <w:uiPriority w:val="99"/>
     <w:unhideWhenUsed/>
     <w:rsid w:val="00773C67"/>
@@ -3480,10 +4139,10 @@
       <w:u w:val="single"/>
     </w:rPr>
   </w:style>
-  <w:style w:type="paragraph" w:styleId="Koptekst">
+  <w:style w:type="paragraph" w:styleId="Header">
     <w:name w:val="header"/>
-    <w:basedOn w:val="Standaard"/>
-    <w:link w:val="KoptekstChar"/>
+    <w:basedOn w:val="Normal"/>
+    <w:link w:val="HeaderChar"/>
     <w:uiPriority w:val="99"/>
     <w:unhideWhenUsed/>
     <w:rsid w:val="00106F7F"/>
@@ -3495,17 +4154,17 @@
       <w:spacing w:after="0" w:line="240" w:lineRule="auto"/>
     </w:pPr>
   </w:style>
-  <w:style w:type="character" w:customStyle="1" w:styleId="KoptekstChar">
-    <w:name w:val="Koptekst Char"/>
-    <w:basedOn w:val="Standaardalinea-lettertype"/>
-    <w:link w:val="Koptekst"/>
+  <w:style w:type="character" w:customStyle="1" w:styleId="HeaderChar">
+    <w:name w:val="Header Char"/>
+    <w:basedOn w:val="DefaultParagraphFont"/>
+    <w:link w:val="Header"/>
     <w:uiPriority w:val="99"/>
     <w:rsid w:val="00106F7F"/>
   </w:style>
-  <w:style w:type="paragraph" w:styleId="Voettekst">
+  <w:style w:type="paragraph" w:styleId="Footer">
     <w:name w:val="footer"/>
-    <w:basedOn w:val="Standaard"/>
-    <w:link w:val="VoettekstChar"/>
+    <w:basedOn w:val="Normal"/>
+    <w:link w:val="FooterChar"/>
     <w:uiPriority w:val="99"/>
     <w:unhideWhenUsed/>
     <w:rsid w:val="00106F7F"/>
@@ -3517,16 +4176,16 @@
       <w:spacing w:after="0" w:line="240" w:lineRule="auto"/>
     </w:pPr>
   </w:style>
-  <w:style w:type="character" w:customStyle="1" w:styleId="VoettekstChar">
-    <w:name w:val="Voettekst Char"/>
-    <w:basedOn w:val="Standaardalinea-lettertype"/>
-    <w:link w:val="Voettekst"/>
+  <w:style w:type="character" w:customStyle="1" w:styleId="FooterChar">
+    <w:name w:val="Footer Char"/>
+    <w:basedOn w:val="DefaultParagraphFont"/>
+    <w:link w:val="Footer"/>
     <w:uiPriority w:val="99"/>
     <w:rsid w:val="00106F7F"/>
   </w:style>
-  <w:style w:type="character" w:styleId="Subtieleverwijzing">
+  <w:style w:type="character" w:styleId="SubtleReference">
     <w:name w:val="Subtle Reference"/>
-    <w:basedOn w:val="Standaardalinea-lettertype"/>
+    <w:basedOn w:val="DefaultParagraphFont"/>
     <w:uiPriority w:val="31"/>
     <w:qFormat/>
     <w:rsid w:val="005D0C04"/>
@@ -3535,9 +4194,9 @@
       <w:color w:val="5A5A5A" w:themeColor="text1" w:themeTint="A5"/>
     </w:rPr>
   </w:style>
-  <w:style w:type="table" w:styleId="Tabelrasterlicht">
+  <w:style w:type="table" w:styleId="TableGridLight">
     <w:name w:val="Grid Table Light"/>
-    <w:basedOn w:val="Standaardtabel"/>
+    <w:basedOn w:val="TableNormal"/>
     <w:uiPriority w:val="40"/>
     <w:rsid w:val="00613755"/>
     <w:pPr>
@@ -3554,9 +4213,9 @@
       </w:tblBorders>
     </w:tblPr>
   </w:style>
-  <w:style w:type="character" w:styleId="Titelvanboek">
+  <w:style w:type="character" w:styleId="BookTitle">
     <w:name w:val="Book Title"/>
-    <w:basedOn w:val="Standaardalinea-lettertype"/>
+    <w:basedOn w:val="DefaultParagraphFont"/>
     <w:uiPriority w:val="33"/>
     <w:qFormat/>
     <w:rsid w:val="00412509"/>
@@ -3568,9 +4227,9 @@
       <w:spacing w:val="5"/>
     </w:rPr>
   </w:style>
-  <w:style w:type="paragraph" w:styleId="Lijstalinea">
+  <w:style w:type="paragraph" w:styleId="ListParagraph">
     <w:name w:val="List Paragraph"/>
-    <w:basedOn w:val="Standaard"/>
+    <w:basedOn w:val="Normal"/>
     <w:uiPriority w:val="34"/>
     <w:qFormat/>
     <w:rsid w:val="00B34F83"/>
@@ -3882,19 +4541,18 @@
 </file>
 
 <file path=customXml/item1.xml><?xml version="1.0" encoding="utf-8"?>
-<?mso-contentType ?>
-<FormTemplates xmlns="http://schemas.microsoft.com/sharepoint/v3/contenttype/forms">
-  <Display>DocumentLibraryForm</Display>
-  <Edit>DocumentLibraryForm</Edit>
-  <New>DocumentLibraryForm</New>
-</FormTemplates>
+<p:properties xmlns:p="http://schemas.microsoft.com/office/2006/metadata/properties" xmlns:xsi="http://www.w3.org/2001/XMLSchema-instance" xmlns:pc="http://schemas.microsoft.com/office/infopath/2007/PartnerControls">
+  <documentManagement>
+    <TaxCatchAll xmlns="a525567b-649d-460c-8e8e-4b8ff2198859" xsi:nil="true"/>
+    <lcf76f155ced4ddcb4097134ff3c332f xmlns="d6efa0f9-dae8-495f-a801-1a676c3280d6">
+      <Terms xmlns="http://schemas.microsoft.com/office/infopath/2007/PartnerControls"/>
+    </lcf76f155ced4ddcb4097134ff3c332f>
+    <ReferenceId xmlns="d6efa0f9-dae8-495f-a801-1a676c3280d6" xsi:nil="true"/>
+  </documentManagement>
+</p:properties>
 </file>
 
 <file path=customXml/item2.xml><?xml version="1.0" encoding="utf-8"?>
-<b:Sources xmlns:b="http://schemas.openxmlformats.org/officeDocument/2006/bibliography" xmlns="http://schemas.openxmlformats.org/officeDocument/2006/bibliography" SelectedStyle="\APASixthEditionOfficeOnline.xsl" StyleName="APA" Version="6"/>
-</file>
-
-<file path=customXml/item3.xml><?xml version="1.0" encoding="utf-8"?>
 <ct:contentTypeSchema xmlns:ct="http://schemas.microsoft.com/office/2006/metadata/contentType" xmlns:ma="http://schemas.microsoft.com/office/2006/metadata/properties/metaAttributes" ct:_="" ma:_="" ma:contentTypeName="Document" ma:contentTypeID="0x010100665464867BBD6147A31646DF0461D184" ma:contentTypeVersion="12" ma:contentTypeDescription="Een nieuw document maken." ma:contentTypeScope="" ma:versionID="fb14baebca41b563e1502066157e2f79">
   <xsd:schema xmlns:xsd="http://www.w3.org/2001/XMLSchema" xmlns:xs="http://www.w3.org/2001/XMLSchema" xmlns:p="http://schemas.microsoft.com/office/2006/metadata/properties" xmlns:ns2="d6efa0f9-dae8-495f-a801-1a676c3280d6" xmlns:ns3="a525567b-649d-460c-8e8e-4b8ff2198859" targetNamespace="http://schemas.microsoft.com/office/2006/metadata/properties" ma:root="true" ma:fieldsID="b7c9fe1bf5062ab4e996756ff7dfce89" ns2:_="" ns3:_="">
     <xsd:import namespace="d6efa0f9-dae8-495f-a801-1a676c3280d6"/>
@@ -4095,35 +4753,31 @@
 </ct:contentTypeSchema>
 </file>
 
+<file path=customXml/item3.xml><?xml version="1.0" encoding="utf-8"?>
+<b:Sources xmlns:b="http://schemas.openxmlformats.org/officeDocument/2006/bibliography" xmlns="http://schemas.openxmlformats.org/officeDocument/2006/bibliography" SelectedStyle="\APASixthEditionOfficeOnline.xsl" StyleName="APA" Version="6"/>
+</file>
+
 <file path=customXml/item4.xml><?xml version="1.0" encoding="utf-8"?>
-<p:properties xmlns:p="http://schemas.microsoft.com/office/2006/metadata/properties" xmlns:xsi="http://www.w3.org/2001/XMLSchema-instance" xmlns:pc="http://schemas.microsoft.com/office/infopath/2007/PartnerControls">
-  <documentManagement>
-    <TaxCatchAll xmlns="a525567b-649d-460c-8e8e-4b8ff2198859" xsi:nil="true"/>
-    <lcf76f155ced4ddcb4097134ff3c332f xmlns="d6efa0f9-dae8-495f-a801-1a676c3280d6">
-      <Terms xmlns="http://schemas.microsoft.com/office/infopath/2007/PartnerControls"/>
-    </lcf76f155ced4ddcb4097134ff3c332f>
-    <ReferenceId xmlns="d6efa0f9-dae8-495f-a801-1a676c3280d6" xsi:nil="true"/>
-  </documentManagement>
-</p:properties>
+<?mso-contentType ?>
+<FormTemplates xmlns="http://schemas.microsoft.com/sharepoint/v3/contenttype/forms">
+  <Display>DocumentLibraryForm</Display>
+  <Edit>DocumentLibraryForm</Edit>
+  <New>DocumentLibraryForm</New>
+</FormTemplates>
 </file>
 
 <file path=customXml/itemProps1.xml><?xml version="1.0" encoding="utf-8"?>
-<ds:datastoreItem xmlns:ds="http://schemas.openxmlformats.org/officeDocument/2006/customXml" ds:itemID="{0A4EF1CA-211F-4D3B-A3A7-59A30722EE61}">
+<ds:datastoreItem xmlns:ds="http://schemas.openxmlformats.org/officeDocument/2006/customXml" ds:itemID="{91F92A0A-AACE-43E5-89F9-369DFE81A653}">
   <ds:schemaRefs>
-    <ds:schemaRef ds:uri="http://schemas.microsoft.com/sharepoint/v3/contenttype/forms"/>
+    <ds:schemaRef ds:uri="http://schemas.microsoft.com/office/2006/metadata/properties"/>
+    <ds:schemaRef ds:uri="http://schemas.microsoft.com/office/infopath/2007/PartnerControls"/>
+    <ds:schemaRef ds:uri="a525567b-649d-460c-8e8e-4b8ff2198859"/>
+    <ds:schemaRef ds:uri="d6efa0f9-dae8-495f-a801-1a676c3280d6"/>
   </ds:schemaRefs>
 </ds:datastoreItem>
 </file>
 
 <file path=customXml/itemProps2.xml><?xml version="1.0" encoding="utf-8"?>
-<ds:datastoreItem xmlns:ds="http://schemas.openxmlformats.org/officeDocument/2006/customXml" ds:itemID="{8162CAD7-841C-4740-BB05-9434E13DB1CA}">
-  <ds:schemaRefs>
-    <ds:schemaRef ds:uri="http://schemas.openxmlformats.org/officeDocument/2006/bibliography"/>
-  </ds:schemaRefs>
-</ds:datastoreItem>
-</file>
-
-<file path=customXml/itemProps3.xml><?xml version="1.0" encoding="utf-8"?>
 <ds:datastoreItem xmlns:ds="http://schemas.openxmlformats.org/officeDocument/2006/customXml" ds:itemID="{7D4AE7E9-120C-4E86-BD4D-2F997BADDFF5}">
   <ds:schemaRefs>
     <ds:schemaRef ds:uri="http://schemas.microsoft.com/office/2006/metadata/contentType"/>
@@ -4142,13 +4796,18 @@
 </ds:datastoreItem>
 </file>
 
+<file path=customXml/itemProps3.xml><?xml version="1.0" encoding="utf-8"?>
+<ds:datastoreItem xmlns:ds="http://schemas.openxmlformats.org/officeDocument/2006/customXml" ds:itemID="{8162CAD7-841C-4740-BB05-9434E13DB1CA}">
+  <ds:schemaRefs>
+    <ds:schemaRef ds:uri="http://schemas.openxmlformats.org/officeDocument/2006/bibliography"/>
+  </ds:schemaRefs>
+</ds:datastoreItem>
+</file>
+
 <file path=customXml/itemProps4.xml><?xml version="1.0" encoding="utf-8"?>
-<ds:datastoreItem xmlns:ds="http://schemas.openxmlformats.org/officeDocument/2006/customXml" ds:itemID="{91F92A0A-AACE-43E5-89F9-369DFE81A653}">
+<ds:datastoreItem xmlns:ds="http://schemas.openxmlformats.org/officeDocument/2006/customXml" ds:itemID="{0A4EF1CA-211F-4D3B-A3A7-59A30722EE61}">
   <ds:schemaRefs>
-    <ds:schemaRef ds:uri="http://schemas.microsoft.com/office/2006/metadata/properties"/>
-    <ds:schemaRef ds:uri="http://schemas.microsoft.com/office/infopath/2007/PartnerControls"/>
-    <ds:schemaRef ds:uri="a525567b-649d-460c-8e8e-4b8ff2198859"/>
-    <ds:schemaRef ds:uri="d6efa0f9-dae8-495f-a801-1a676c3280d6"/>
+    <ds:schemaRef ds:uri="http://schemas.microsoft.com/sharepoint/v3/contenttype/forms"/>
   </ds:schemaRefs>
 </ds:datastoreItem>
 </file>
</xml_diff>